<commit_message>
Fixed the bug with adding back SP. Changed routine for update CoPI/SP
</commit_message>
<xml_diff>
--- a/src/main/resources/ComparisonTableVlad.docx
+++ b/src/main/resources/ComparisonTableVlad.docx
@@ -11,23 +11,22 @@
         <w:tblInd w:w="0" w:type="dxa"/>
         <w:tblCellMar>
           <w:top w:w="0" w:type="dxa"/>
-          <w:left w:w="103" w:type="dxa"/>
+          <w:left w:w="93" w:type="dxa"/>
           <w:bottom w:w="0" w:type="dxa"/>
           <w:right w:w="108" w:type="dxa"/>
         </w:tblCellMar>
         <w:tblLook w:noVBand="1" w:val="04a0" w:noHBand="0" w:lastColumn="0" w:firstColumn="1" w:lastRow="0" w:firstRow="1"/>
       </w:tblPr>
       <w:tblGrid>
-        <w:gridCol w:w="412"/>
-        <w:gridCol w:w="752"/>
-        <w:gridCol w:w="5224"/>
-        <w:gridCol w:w="2975"/>
+        <w:gridCol w:w="450"/>
+        <w:gridCol w:w="2875"/>
+        <w:gridCol w:w="6038"/>
       </w:tblGrid>
       <w:tr>
         <w:trPr/>
         <w:tc>
           <w:tcPr>
-            <w:tcW w:w="412" w:type="dxa"/>
+            <w:tcW w:w="450" w:type="dxa"/>
             <w:tcBorders/>
             <w:shd w:fill="auto" w:val="clear"/>
           </w:tcPr>
@@ -51,7 +50,7 @@
         </w:tc>
         <w:tc>
           <w:tcPr>
-            <w:tcW w:w="752" w:type="dxa"/>
+            <w:tcW w:w="2875" w:type="dxa"/>
             <w:tcBorders/>
             <w:shd w:fill="auto" w:val="clear"/>
           </w:tcPr>
@@ -69,37 +68,13 @@
                 <w:sz w:val="18"/>
                 <w:szCs w:val="18"/>
               </w:rPr>
-              <w:t>Description</w:t>
+              <w:t>Obligations in Paper</w:t>
             </w:r>
           </w:p>
         </w:tc>
         <w:tc>
           <w:tcPr>
-            <w:tcW w:w="5224" w:type="dxa"/>
-            <w:tcBorders/>
-            <w:shd w:fill="auto" w:val="clear"/>
-          </w:tcPr>
-          <w:p>
-            <w:pPr>
-              <w:pStyle w:val="Normal"/>
-              <w:spacing w:lineRule="auto" w:line="240" w:before="0" w:after="0"/>
-              <w:rPr>
-                <w:sz w:val="18"/>
-                <w:szCs w:val="18"/>
-              </w:rPr>
-            </w:pPr>
-            <w:r>
-              <w:rPr>
-                <w:sz w:val="18"/>
-                <w:szCs w:val="18"/>
-              </w:rPr>
-              <w:t>Obligations in Paper</w:t>
-            </w:r>
-          </w:p>
-        </w:tc>
-        <w:tc>
-          <w:tcPr>
-            <w:tcW w:w="2975" w:type="dxa"/>
+            <w:tcW w:w="6038" w:type="dxa"/>
             <w:tcBorders/>
             <w:shd w:fill="auto" w:val="clear"/>
           </w:tcPr>
@@ -126,7 +101,7 @@
         <w:trPr/>
         <w:tc>
           <w:tcPr>
-            <w:tcW w:w="412" w:type="dxa"/>
+            <w:tcW w:w="450" w:type="dxa"/>
             <w:tcBorders/>
             <w:shd w:fill="auto" w:val="clear"/>
           </w:tcPr>
@@ -150,7 +125,7 @@
         </w:tc>
         <w:tc>
           <w:tcPr>
-            <w:tcW w:w="752" w:type="dxa"/>
+            <w:tcW w:w="2875" w:type="dxa"/>
             <w:tcBorders/>
             <w:shd w:fill="auto" w:val="clear"/>
           </w:tcPr>
@@ -158,10 +133,7 @@
             <w:pPr>
               <w:pStyle w:val="Normal"/>
               <w:spacing w:lineRule="auto" w:line="240" w:before="0" w:after="0"/>
-              <w:rPr>
-                <w:sz w:val="18"/>
-                <w:szCs w:val="18"/>
-              </w:rPr>
+              <w:rPr/>
             </w:pPr>
             <w:r>
               <w:rPr>
@@ -169,162 +141,161 @@
                 <w:szCs w:val="18"/>
               </w:rPr>
               <w:t>Create Proposal</w:t>
+            </w:r>
+          </w:p>
+          <w:p>
+            <w:pPr>
+              <w:pStyle w:val="Normal"/>
+              <w:spacing w:lineRule="auto" w:line="240" w:before="0" w:after="0"/>
+              <w:rPr>
+                <w:sz w:val="18"/>
+                <w:szCs w:val="18"/>
+              </w:rPr>
+            </w:pPr>
+            <w:r>
+              <w:rPr>
+                <w:sz w:val="18"/>
+                <w:szCs w:val="18"/>
+              </w:rPr>
+              <w:t>Create_proposal Obligation</w:t>
+            </w:r>
+          </w:p>
+          <w:p>
+            <w:pPr>
+              <w:pStyle w:val="Normal"/>
+              <w:spacing w:lineRule="auto" w:line="240" w:before="0" w:after="0"/>
+              <w:rPr/>
+            </w:pPr>
+            <w:r>
+              <w:rPr>
+                <w:sz w:val="18"/>
+                <w:szCs w:val="18"/>
+              </w:rPr>
+              <w:t xml:space="preserve"> </w:t>
+            </w:r>
+          </w:p>
+          <w:p>
+            <w:pPr>
+              <w:pStyle w:val="Normal"/>
+              <w:spacing w:lineRule="auto" w:line="240" w:before="0" w:after="0"/>
+              <w:rPr>
+                <w:sz w:val="18"/>
+                <w:szCs w:val="18"/>
+              </w:rPr>
+            </w:pPr>
+            <w:r>
+              <w:rPr>
+                <w:sz w:val="18"/>
+                <w:szCs w:val="18"/>
+              </w:rPr>
+            </w:r>
+          </w:p>
+          <w:p>
+            <w:pPr>
+              <w:pStyle w:val="Normal"/>
+              <w:spacing w:lineRule="auto" w:line="240" w:before="0" w:after="0"/>
+              <w:rPr/>
+            </w:pPr>
+            <w:r>
+              <w:rPr>
+                <w:color w:val="CE181E"/>
+                <w:sz w:val="18"/>
+                <w:szCs w:val="18"/>
+              </w:rPr>
+              <w:t>EVENT</w:t>
+            </w:r>
+            <w:r>
+              <w:rPr>
+                <w:sz w:val="18"/>
+                <w:szCs w:val="18"/>
+              </w:rPr>
+              <w:t xml:space="preserve">: </w:t>
+            </w:r>
+          </w:p>
+          <w:p>
+            <w:pPr>
+              <w:pStyle w:val="Normal"/>
+              <w:spacing w:lineRule="auto" w:line="240" w:before="0" w:after="0"/>
+              <w:rPr/>
+            </w:pPr>
+            <w:r>
+              <w:rPr>
+                <w:sz w:val="18"/>
+                <w:szCs w:val="18"/>
+              </w:rPr>
+              <w:t xml:space="preserve">When PI performs CREATE PROPOSAL(assign to) on PDS(OA)   </w:t>
+            </w:r>
+          </w:p>
+          <w:p>
+            <w:pPr>
+              <w:pStyle w:val="Normal"/>
+              <w:spacing w:lineRule="auto" w:line="240" w:before="0" w:after="0"/>
+              <w:rPr/>
+            </w:pPr>
+            <w:r>
+              <w:rPr>
+                <w:color w:val="CE181E"/>
+                <w:sz w:val="18"/>
+                <w:szCs w:val="18"/>
+              </w:rPr>
+              <w:t>RESPONSE</w:t>
+            </w:r>
+            <w:r>
+              <w:rPr>
+                <w:sz w:val="18"/>
+                <w:szCs w:val="18"/>
+              </w:rPr>
+              <w:t xml:space="preserve">: </w:t>
+            </w:r>
+          </w:p>
+          <w:p>
+            <w:pPr>
+              <w:pStyle w:val="Normal"/>
+              <w:spacing w:lineRule="auto" w:line="240" w:before="0" w:after="0"/>
+              <w:rPr/>
+            </w:pPr>
+            <w:r>
+              <w:rPr>
+                <w:sz w:val="18"/>
+                <w:szCs w:val="18"/>
+              </w:rPr>
+              <w:t>1) Create Object node with the name of current user and with the assignment to Object Attribute called PI-Info.</w:t>
+            </w:r>
+          </w:p>
+          <w:p>
+            <w:pPr>
+              <w:pStyle w:val="Normal"/>
+              <w:spacing w:lineRule="auto" w:line="240" w:before="0" w:after="0"/>
+              <w:rPr/>
+            </w:pPr>
+            <w:r>
+              <w:rPr>
+                <w:sz w:val="18"/>
+                <w:szCs w:val="18"/>
+              </w:rPr>
+              <w:t>2) Assign current user to PI</w:t>
+            </w:r>
+          </w:p>
+          <w:p>
+            <w:pPr>
+              <w:pStyle w:val="Normal"/>
+              <w:spacing w:lineRule="auto" w:line="240" w:before="0" w:after="0"/>
+              <w:rPr>
+                <w:sz w:val="18"/>
+                <w:szCs w:val="18"/>
+              </w:rPr>
+            </w:pPr>
+            <w:r>
+              <w:rPr>
+                <w:sz w:val="18"/>
+                <w:szCs w:val="18"/>
+              </w:rPr>
             </w:r>
           </w:p>
         </w:tc>
         <w:tc>
           <w:tcPr>
-            <w:tcW w:w="5224" w:type="dxa"/>
-            <w:tcBorders/>
-            <w:shd w:fill="auto" w:val="clear"/>
-          </w:tcPr>
-          <w:p>
-            <w:pPr>
-              <w:pStyle w:val="Normal"/>
-              <w:spacing w:lineRule="auto" w:line="240" w:before="0" w:after="0"/>
-              <w:rPr>
-                <w:sz w:val="18"/>
-                <w:szCs w:val="18"/>
-              </w:rPr>
-            </w:pPr>
-            <w:r>
-              <w:rPr>
-                <w:sz w:val="18"/>
-                <w:szCs w:val="18"/>
-              </w:rPr>
-              <w:t>Create_proposal Obligation</w:t>
-            </w:r>
-          </w:p>
-          <w:p>
-            <w:pPr>
-              <w:pStyle w:val="Normal"/>
-              <w:spacing w:lineRule="auto" w:line="240" w:before="0" w:after="0"/>
-              <w:rPr/>
-            </w:pPr>
-            <w:r>
-              <w:rPr>
-                <w:sz w:val="18"/>
-                <w:szCs w:val="18"/>
-              </w:rPr>
-              <w:t xml:space="preserve"> </w:t>
-            </w:r>
-          </w:p>
-          <w:p>
-            <w:pPr>
-              <w:pStyle w:val="Normal"/>
-              <w:spacing w:lineRule="auto" w:line="240" w:before="0" w:after="0"/>
-              <w:rPr>
-                <w:sz w:val="18"/>
-                <w:szCs w:val="18"/>
-              </w:rPr>
-            </w:pPr>
-            <w:r>
-              <w:rPr/>
-            </w:r>
-          </w:p>
-          <w:p>
-            <w:pPr>
-              <w:pStyle w:val="Normal"/>
-              <w:spacing w:lineRule="auto" w:line="240" w:before="0" w:after="0"/>
-              <w:rPr/>
-            </w:pPr>
-            <w:r>
-              <w:rPr>
-                <w:color w:val="CE181E"/>
-                <w:sz w:val="18"/>
-                <w:szCs w:val="18"/>
-              </w:rPr>
-              <w:t>EVENT</w:t>
-            </w:r>
-            <w:r>
-              <w:rPr>
-                <w:sz w:val="18"/>
-                <w:szCs w:val="18"/>
-              </w:rPr>
-              <w:t xml:space="preserve">: </w:t>
-            </w:r>
-          </w:p>
-          <w:p>
-            <w:pPr>
-              <w:pStyle w:val="Normal"/>
-              <w:spacing w:lineRule="auto" w:line="240" w:before="0" w:after="0"/>
-              <w:rPr/>
-            </w:pPr>
-            <w:r>
-              <w:rPr>
-                <w:sz w:val="18"/>
-                <w:szCs w:val="18"/>
-              </w:rPr>
-              <w:t xml:space="preserve">When any user with permission to perform the operation “assign to” on PDS(OA) performs that operation on SP(UA)  </w:t>
-            </w:r>
-          </w:p>
-          <w:p>
-            <w:pPr>
-              <w:pStyle w:val="Normal"/>
-              <w:spacing w:lineRule="auto" w:line="240" w:before="0" w:after="0"/>
-              <w:rPr/>
-            </w:pPr>
-            <w:r>
-              <w:rPr>
-                <w:color w:val="CE181E"/>
-                <w:sz w:val="18"/>
-                <w:szCs w:val="18"/>
-              </w:rPr>
-              <w:t>RESPONSE</w:t>
-            </w:r>
-            <w:r>
-              <w:rPr>
-                <w:sz w:val="18"/>
-                <w:szCs w:val="18"/>
-              </w:rPr>
-              <w:t xml:space="preserve">: </w:t>
-            </w:r>
-          </w:p>
-          <w:p>
-            <w:pPr>
-              <w:pStyle w:val="Normal"/>
-              <w:spacing w:lineRule="auto" w:line="240" w:before="0" w:after="0"/>
-              <w:rPr/>
-            </w:pPr>
-            <w:r>
-              <w:rPr>
-                <w:sz w:val="18"/>
-                <w:szCs w:val="18"/>
-              </w:rPr>
-              <w:t>1) Object node is created with the name of current user and with assignment to Object Attribute called PI-Info.</w:t>
-            </w:r>
-          </w:p>
-          <w:p>
-            <w:pPr>
-              <w:pStyle w:val="Normal"/>
-              <w:spacing w:lineRule="auto" w:line="240" w:before="0" w:after="0"/>
-              <w:rPr/>
-            </w:pPr>
-            <w:r>
-              <w:rPr>
-                <w:sz w:val="18"/>
-                <w:szCs w:val="18"/>
-              </w:rPr>
-              <w:t>2) Current user is assigned to PI</w:t>
-            </w:r>
-          </w:p>
-          <w:p>
-            <w:pPr>
-              <w:pStyle w:val="Normal"/>
-              <w:spacing w:lineRule="auto" w:line="240" w:before="0" w:after="0"/>
-              <w:rPr>
-                <w:sz w:val="18"/>
-                <w:szCs w:val="18"/>
-              </w:rPr>
-            </w:pPr>
-            <w:r>
-              <w:rPr/>
-            </w:r>
-          </w:p>
-        </w:tc>
-        <w:tc>
-          <w:tcPr>
-            <w:tcW w:w="2975" w:type="dxa"/>
+            <w:tcW w:w="6038" w:type="dxa"/>
             <w:tcBorders/>
             <w:shd w:fill="auto" w:val="clear"/>
           </w:tcPr>
@@ -1251,7 +1222,7 @@
         <w:trPr/>
         <w:tc>
           <w:tcPr>
-            <w:tcW w:w="412" w:type="dxa"/>
+            <w:tcW w:w="450" w:type="dxa"/>
             <w:tcBorders/>
             <w:shd w:fill="auto" w:val="clear"/>
           </w:tcPr>
@@ -1275,7 +1246,7 @@
         </w:tc>
         <w:tc>
           <w:tcPr>
-            <w:tcW w:w="752" w:type="dxa"/>
+            <w:tcW w:w="2875" w:type="dxa"/>
             <w:tcBorders/>
             <w:shd w:fill="auto" w:val="clear"/>
           </w:tcPr>
@@ -1283,10 +1254,7 @@
             <w:pPr>
               <w:pStyle w:val="Normal"/>
               <w:spacing w:lineRule="auto" w:line="240" w:before="0" w:after="0"/>
-              <w:rPr>
-                <w:sz w:val="18"/>
-                <w:szCs w:val="18"/>
-              </w:rPr>
+              <w:rPr/>
             </w:pPr>
             <w:r>
               <w:rPr>
@@ -1294,154 +1262,131 @@
                 <w:szCs w:val="18"/>
               </w:rPr>
               <w:t>Add Co-PI</w:t>
+            </w:r>
+          </w:p>
+          <w:p>
+            <w:pPr>
+              <w:pStyle w:val="Normal"/>
+              <w:spacing w:lineRule="auto" w:line="240" w:before="0" w:after="0"/>
+              <w:rPr>
+                <w:sz w:val="18"/>
+                <w:szCs w:val="18"/>
+              </w:rPr>
+            </w:pPr>
+            <w:r>
+              <w:rPr>
+                <w:sz w:val="18"/>
+                <w:szCs w:val="18"/>
+              </w:rPr>
+              <w:t>Add_copi obligation</w:t>
+            </w:r>
+          </w:p>
+          <w:p>
+            <w:pPr>
+              <w:pStyle w:val="Normal"/>
+              <w:spacing w:lineRule="auto" w:line="240" w:before="0" w:after="0"/>
+              <w:rPr>
+                <w:sz w:val="18"/>
+                <w:szCs w:val="18"/>
+              </w:rPr>
+            </w:pPr>
+            <w:r>
+              <w:rPr>
+                <w:sz w:val="18"/>
+                <w:szCs w:val="18"/>
+              </w:rPr>
+            </w:r>
+          </w:p>
+          <w:p>
+            <w:pPr>
+              <w:pStyle w:val="Normal"/>
+              <w:spacing w:lineRule="auto" w:line="240" w:before="0" w:after="0"/>
+              <w:rPr/>
+            </w:pPr>
+            <w:r>
+              <w:rPr>
+                <w:color w:val="CE181E"/>
+                <w:sz w:val="18"/>
+                <w:szCs w:val="18"/>
+              </w:rPr>
+              <w:t>EVENT</w:t>
+            </w:r>
+            <w:r>
+              <w:rPr>
+                <w:sz w:val="18"/>
+                <w:szCs w:val="18"/>
+              </w:rPr>
+              <w:t xml:space="preserve">: </w:t>
+            </w:r>
+          </w:p>
+          <w:p>
+            <w:pPr>
+              <w:pStyle w:val="Normal"/>
+              <w:spacing w:lineRule="auto" w:line="240" w:before="0" w:after="0"/>
+              <w:rPr/>
+            </w:pPr>
+            <w:r>
+              <w:rPr>
+                <w:sz w:val="18"/>
+                <w:szCs w:val="18"/>
+              </w:rPr>
+              <w:t>When PI performs ADD CoPI(assign to) on CoPI(UA)</w:t>
+            </w:r>
+          </w:p>
+          <w:p>
+            <w:pPr>
+              <w:pStyle w:val="Normal"/>
+              <w:spacing w:lineRule="auto" w:line="240" w:before="0" w:after="0"/>
+              <w:rPr/>
+            </w:pPr>
+            <w:r>
+              <w:rPr>
+                <w:color w:val="CE181E"/>
+                <w:sz w:val="18"/>
+                <w:szCs w:val="18"/>
+              </w:rPr>
+              <w:t>RESPONSE</w:t>
+            </w:r>
+            <w:r>
+              <w:rPr>
+                <w:sz w:val="18"/>
+                <w:szCs w:val="18"/>
+              </w:rPr>
+              <w:t xml:space="preserve">: </w:t>
+            </w:r>
+          </w:p>
+          <w:p>
+            <w:pPr>
+              <w:pStyle w:val="Normal"/>
+              <w:spacing w:lineRule="auto" w:line="240" w:before="0" w:after="0"/>
+              <w:rPr/>
+            </w:pPr>
+            <w:r>
+              <w:rPr>
+                <w:sz w:val="18"/>
+                <w:szCs w:val="18"/>
+              </w:rPr>
+              <w:t>1) Create an Object node  with the name of CoPI(user) and with assignment to Object Attribute called CoPI-Info.</w:t>
+            </w:r>
+          </w:p>
+          <w:p>
+            <w:pPr>
+              <w:pStyle w:val="Normal"/>
+              <w:spacing w:lineRule="auto" w:line="240" w:before="0" w:after="0"/>
+              <w:rPr/>
+            </w:pPr>
+            <w:r>
+              <w:rPr>
+                <w:sz w:val="18"/>
+                <w:szCs w:val="18"/>
+              </w:rPr>
+              <w:t>2) Assign CoPI User(child)  to CoPI User Attribute(Parent)</w:t>
             </w:r>
           </w:p>
         </w:tc>
         <w:tc>
           <w:tcPr>
-            <w:tcW w:w="5224" w:type="dxa"/>
-            <w:tcBorders/>
-            <w:shd w:fill="auto" w:val="clear"/>
-          </w:tcPr>
-          <w:p>
-            <w:pPr>
-              <w:pStyle w:val="Normal"/>
-              <w:spacing w:lineRule="auto" w:line="240" w:before="0" w:after="0"/>
-              <w:rPr>
-                <w:sz w:val="18"/>
-                <w:szCs w:val="18"/>
-              </w:rPr>
-            </w:pPr>
-            <w:r>
-              <w:rPr>
-                <w:sz w:val="18"/>
-                <w:szCs w:val="18"/>
-              </w:rPr>
-              <w:t>Add_copi obligation</w:t>
-            </w:r>
-          </w:p>
-          <w:p>
-            <w:pPr>
-              <w:pStyle w:val="Normal"/>
-              <w:spacing w:lineRule="auto" w:line="240" w:before="0" w:after="0"/>
-              <w:rPr>
-                <w:sz w:val="18"/>
-                <w:szCs w:val="18"/>
-              </w:rPr>
-            </w:pPr>
-            <w:r>
-              <w:rPr>
-                <w:sz w:val="18"/>
-                <w:szCs w:val="18"/>
-              </w:rPr>
-            </w:r>
-          </w:p>
-          <w:p>
-            <w:pPr>
-              <w:pStyle w:val="Normal"/>
-              <w:spacing w:lineRule="auto" w:line="240" w:before="0" w:after="0"/>
-              <w:rPr/>
-            </w:pPr>
-            <w:r>
-              <w:rPr>
-                <w:color w:val="CE181E"/>
-                <w:sz w:val="18"/>
-                <w:szCs w:val="18"/>
-              </w:rPr>
-              <w:t>EVENT</w:t>
-            </w:r>
-            <w:r>
-              <w:rPr>
-                <w:sz w:val="18"/>
-                <w:szCs w:val="18"/>
-              </w:rPr>
-              <w:t xml:space="preserve">: </w:t>
-            </w:r>
-          </w:p>
-          <w:p>
-            <w:pPr>
-              <w:pStyle w:val="Normal"/>
-              <w:spacing w:lineRule="auto" w:line="240" w:before="0" w:after="0"/>
-              <w:rPr>
-                <w:sz w:val="18"/>
-                <w:szCs w:val="18"/>
-              </w:rPr>
-            </w:pPr>
-            <w:r>
-              <w:rPr>
-                <w:sz w:val="18"/>
-                <w:szCs w:val="18"/>
-              </w:rPr>
-              <w:t xml:space="preserve">When any user with permission to perform the operation “assign to” on CoPI(UA) performs that operation, </w:t>
-            </w:r>
-          </w:p>
-          <w:p>
-            <w:pPr>
-              <w:pStyle w:val="Normal"/>
-              <w:spacing w:lineRule="auto" w:line="240" w:before="0" w:after="0"/>
-              <w:rPr/>
-            </w:pPr>
-            <w:r>
-              <w:rPr>
-                <w:color w:val="CE181E"/>
-                <w:sz w:val="18"/>
-                <w:szCs w:val="18"/>
-              </w:rPr>
-              <w:t>RESPONSE</w:t>
-            </w:r>
-            <w:r>
-              <w:rPr>
-                <w:sz w:val="18"/>
-                <w:szCs w:val="18"/>
-              </w:rPr>
-              <w:t xml:space="preserve">: </w:t>
-            </w:r>
-          </w:p>
-          <w:p>
-            <w:pPr>
-              <w:pStyle w:val="Normal"/>
-              <w:spacing w:lineRule="auto" w:line="240" w:before="0" w:after="0"/>
-              <w:rPr>
-                <w:sz w:val="18"/>
-                <w:szCs w:val="18"/>
-              </w:rPr>
-            </w:pPr>
-            <w:r>
-              <w:rPr>
-                <w:sz w:val="18"/>
-                <w:szCs w:val="18"/>
-              </w:rPr>
-              <w:t xml:space="preserve">1) </w:t>
-            </w:r>
-            <w:r>
-              <w:rPr>
-                <w:sz w:val="18"/>
-                <w:szCs w:val="18"/>
-              </w:rPr>
-              <w:t>an Object node is created with the name of current user and with assignment to Object Attribute called CoPI-Info.</w:t>
-            </w:r>
-          </w:p>
-          <w:p>
-            <w:pPr>
-              <w:pStyle w:val="Normal"/>
-              <w:spacing w:lineRule="auto" w:line="240" w:before="0" w:after="0"/>
-              <w:rPr>
-                <w:sz w:val="18"/>
-                <w:szCs w:val="18"/>
-              </w:rPr>
-            </w:pPr>
-            <w:r>
-              <w:rPr>
-                <w:sz w:val="18"/>
-                <w:szCs w:val="18"/>
-              </w:rPr>
-              <w:t>2) CoPI User(child) is assigned to CoPI User Attribute(Parent)</w:t>
-            </w:r>
-          </w:p>
-        </w:tc>
-        <w:tc>
-          <w:tcPr>
-            <w:tcW w:w="2975" w:type="dxa"/>
+            <w:tcW w:w="6038" w:type="dxa"/>
             <w:tcBorders/>
             <w:shd w:fill="auto" w:val="clear"/>
           </w:tcPr>
@@ -2210,7 +2155,7 @@
         <w:trPr/>
         <w:tc>
           <w:tcPr>
-            <w:tcW w:w="412" w:type="dxa"/>
+            <w:tcW w:w="450" w:type="dxa"/>
             <w:tcBorders/>
             <w:shd w:fill="auto" w:val="clear"/>
           </w:tcPr>
@@ -2234,7 +2179,7 @@
         </w:tc>
         <w:tc>
           <w:tcPr>
-            <w:tcW w:w="752" w:type="dxa"/>
+            <w:tcW w:w="2875" w:type="dxa"/>
             <w:tcBorders/>
             <w:shd w:fill="auto" w:val="clear"/>
           </w:tcPr>
@@ -2242,10 +2187,7 @@
             <w:pPr>
               <w:pStyle w:val="Normal"/>
               <w:spacing w:lineRule="auto" w:line="240" w:before="0" w:after="0"/>
-              <w:rPr>
-                <w:sz w:val="18"/>
-                <w:szCs w:val="18"/>
-              </w:rPr>
+              <w:rPr/>
             </w:pPr>
             <w:r>
               <w:rPr>
@@ -2253,220 +2195,150 @@
                 <w:szCs w:val="18"/>
               </w:rPr>
               <w:t>Add SP</w:t>
+            </w:r>
+          </w:p>
+          <w:p>
+            <w:pPr>
+              <w:pStyle w:val="Normal"/>
+              <w:spacing w:lineRule="auto" w:line="240" w:before="0" w:after="0"/>
+              <w:rPr>
+                <w:sz w:val="18"/>
+                <w:szCs w:val="18"/>
+              </w:rPr>
+            </w:pPr>
+            <w:r>
+              <w:rPr>
+                <w:sz w:val="18"/>
+                <w:szCs w:val="18"/>
+              </w:rPr>
+              <w:t>Add_SP obligation</w:t>
+            </w:r>
+          </w:p>
+          <w:p>
+            <w:pPr>
+              <w:pStyle w:val="Normal"/>
+              <w:spacing w:lineRule="auto" w:line="240" w:before="0" w:after="0"/>
+              <w:rPr>
+                <w:sz w:val="18"/>
+                <w:szCs w:val="18"/>
+              </w:rPr>
+            </w:pPr>
+            <w:r>
+              <w:rPr>
+                <w:sz w:val="18"/>
+                <w:szCs w:val="18"/>
+              </w:rPr>
+            </w:r>
+          </w:p>
+          <w:p>
+            <w:pPr>
+              <w:pStyle w:val="Normal"/>
+              <w:spacing w:lineRule="auto" w:line="240" w:before="0" w:after="0"/>
+              <w:rPr/>
+            </w:pPr>
+            <w:r>
+              <w:rPr>
+                <w:color w:val="CE181E"/>
+                <w:sz w:val="18"/>
+                <w:szCs w:val="18"/>
+              </w:rPr>
+              <w:t>EVENT</w:t>
+            </w:r>
+            <w:r>
+              <w:rPr>
+                <w:sz w:val="18"/>
+                <w:szCs w:val="18"/>
+              </w:rPr>
+              <w:t xml:space="preserve">: </w:t>
+            </w:r>
+          </w:p>
+          <w:p>
+            <w:pPr>
+              <w:pStyle w:val="Normal"/>
+              <w:spacing w:lineRule="auto" w:line="240" w:before="0" w:after="0"/>
+              <w:rPr/>
+            </w:pPr>
+            <w:r>
+              <w:rPr>
+                <w:sz w:val="18"/>
+                <w:szCs w:val="18"/>
+              </w:rPr>
+              <w:t xml:space="preserve">When PI or CoPI performs ADD SP(assign to) on SP(UA)  </w:t>
+            </w:r>
+          </w:p>
+          <w:p>
+            <w:pPr>
+              <w:pStyle w:val="Normal"/>
+              <w:spacing w:lineRule="auto" w:line="240" w:before="0" w:after="0"/>
+              <w:rPr/>
+            </w:pPr>
+            <w:r>
+              <w:rPr>
+                <w:color w:val="CE181E"/>
+                <w:sz w:val="18"/>
+                <w:szCs w:val="18"/>
+              </w:rPr>
+              <w:t>RESPONSE</w:t>
+            </w:r>
+            <w:r>
+              <w:rPr>
+                <w:sz w:val="18"/>
+                <w:szCs w:val="18"/>
+              </w:rPr>
+              <w:t xml:space="preserve">: </w:t>
+            </w:r>
+          </w:p>
+          <w:p>
+            <w:pPr>
+              <w:pStyle w:val="Normal"/>
+              <w:spacing w:lineRule="auto" w:line="240" w:before="0" w:after="0"/>
+              <w:rPr/>
+            </w:pPr>
+            <w:r>
+              <w:rPr>
+                <w:sz w:val="18"/>
+                <w:szCs w:val="18"/>
+              </w:rPr>
+              <w:t>1) Create an Object node with the name of SP user and with assignment to Object Attribute called SP-Info.</w:t>
+            </w:r>
+          </w:p>
+          <w:p>
+            <w:pPr>
+              <w:pStyle w:val="Normal"/>
+              <w:spacing w:lineRule="auto" w:line="240" w:before="0" w:after="0"/>
+              <w:rPr>
+                <w:sz w:val="18"/>
+                <w:szCs w:val="18"/>
+              </w:rPr>
+            </w:pPr>
+            <w:r>
+              <w:rPr>
+                <w:sz w:val="18"/>
+                <w:szCs w:val="18"/>
+              </w:rPr>
+              <w:t>2) SP User(child) is assigned to SP User Attribute(Parent)</w:t>
+            </w:r>
+          </w:p>
+          <w:p>
+            <w:pPr>
+              <w:pStyle w:val="Normal"/>
+              <w:spacing w:lineRule="auto" w:line="240" w:before="0" w:after="0"/>
+              <w:rPr>
+                <w:sz w:val="18"/>
+                <w:szCs w:val="18"/>
+              </w:rPr>
+            </w:pPr>
+            <w:r>
+              <w:rPr>
+                <w:sz w:val="18"/>
+                <w:szCs w:val="18"/>
+              </w:rPr>
             </w:r>
           </w:p>
         </w:tc>
         <w:tc>
           <w:tcPr>
-            <w:tcW w:w="5224" w:type="dxa"/>
-            <w:tcBorders/>
-            <w:shd w:fill="auto" w:val="clear"/>
-          </w:tcPr>
-          <w:p>
-            <w:pPr>
-              <w:pStyle w:val="Normal"/>
-              <w:spacing w:lineRule="auto" w:line="240" w:before="0" w:after="0"/>
-              <w:rPr>
-                <w:sz w:val="18"/>
-                <w:szCs w:val="18"/>
-              </w:rPr>
-            </w:pPr>
-            <w:r>
-              <w:rPr>
-                <w:sz w:val="18"/>
-                <w:szCs w:val="18"/>
-              </w:rPr>
-              <w:t>Add_SP obligation</w:t>
-            </w:r>
-          </w:p>
-          <w:p>
-            <w:pPr>
-              <w:pStyle w:val="Normal"/>
-              <w:spacing w:lineRule="auto" w:line="240" w:before="0" w:after="0"/>
-              <w:rPr>
-                <w:sz w:val="18"/>
-                <w:szCs w:val="18"/>
-              </w:rPr>
-            </w:pPr>
-            <w:r>
-              <w:rPr>
-                <w:sz w:val="18"/>
-                <w:szCs w:val="18"/>
-              </w:rPr>
-            </w:r>
-          </w:p>
-          <w:p>
-            <w:pPr>
-              <w:pStyle w:val="Normal"/>
-              <w:spacing w:lineRule="auto" w:line="240" w:before="0" w:after="0"/>
-              <w:rPr/>
-            </w:pPr>
-            <w:r>
-              <w:rPr>
-                <w:color w:val="CE181E"/>
-                <w:sz w:val="18"/>
-                <w:szCs w:val="18"/>
-              </w:rPr>
-              <w:t>EVENT</w:t>
-            </w:r>
-            <w:r>
-              <w:rPr>
-                <w:sz w:val="18"/>
-                <w:szCs w:val="18"/>
-              </w:rPr>
-              <w:t xml:space="preserve">: </w:t>
-            </w:r>
-          </w:p>
-          <w:p>
-            <w:pPr>
-              <w:pStyle w:val="Normal"/>
-              <w:spacing w:lineRule="auto" w:line="240" w:before="0" w:after="0"/>
-              <w:rPr/>
-            </w:pPr>
-            <w:r>
-              <w:rPr>
-                <w:sz w:val="18"/>
-                <w:szCs w:val="18"/>
-              </w:rPr>
-              <w:t xml:space="preserve">When any user with permission to perform the operation “assign to” on </w:t>
-            </w:r>
-            <w:r>
-              <w:rPr>
-                <w:sz w:val="18"/>
-                <w:szCs w:val="18"/>
-              </w:rPr>
-              <w:t>SP</w:t>
-            </w:r>
-            <w:r>
-              <w:rPr>
-                <w:sz w:val="18"/>
-                <w:szCs w:val="18"/>
-              </w:rPr>
-              <w:t xml:space="preserve">(UA) performs that operation, </w:t>
-            </w:r>
-          </w:p>
-          <w:p>
-            <w:pPr>
-              <w:pStyle w:val="Normal"/>
-              <w:spacing w:lineRule="auto" w:line="240" w:before="0" w:after="0"/>
-              <w:rPr/>
-            </w:pPr>
-            <w:r>
-              <w:rPr>
-                <w:color w:val="CE181E"/>
-                <w:sz w:val="18"/>
-                <w:szCs w:val="18"/>
-              </w:rPr>
-              <w:t>RESPONSE</w:t>
-            </w:r>
-            <w:r>
-              <w:rPr>
-                <w:sz w:val="18"/>
-                <w:szCs w:val="18"/>
-              </w:rPr>
-              <w:t xml:space="preserve">: </w:t>
-            </w:r>
-          </w:p>
-          <w:p>
-            <w:pPr>
-              <w:pStyle w:val="Normal"/>
-              <w:spacing w:lineRule="auto" w:line="240" w:before="0" w:after="0"/>
-              <w:rPr/>
-            </w:pPr>
-            <w:r>
-              <w:rPr>
-                <w:sz w:val="18"/>
-                <w:szCs w:val="18"/>
-              </w:rPr>
-              <w:t xml:space="preserve">1) </w:t>
-            </w:r>
-            <w:r>
-              <w:rPr>
-                <w:sz w:val="18"/>
-                <w:szCs w:val="18"/>
-              </w:rPr>
-              <w:t xml:space="preserve">an Object node is created with the name of current user and with assignment to Object Attribute called </w:t>
-            </w:r>
-            <w:r>
-              <w:rPr>
-                <w:sz w:val="18"/>
-                <w:szCs w:val="18"/>
-              </w:rPr>
-              <w:t>SP</w:t>
-            </w:r>
-            <w:r>
-              <w:rPr>
-                <w:sz w:val="18"/>
-                <w:szCs w:val="18"/>
-              </w:rPr>
-              <w:t>-Info.</w:t>
-            </w:r>
-          </w:p>
-          <w:p>
-            <w:pPr>
-              <w:pStyle w:val="Normal"/>
-              <w:spacing w:lineRule="auto" w:line="240" w:before="0" w:after="0"/>
-              <w:rPr>
-                <w:sz w:val="18"/>
-                <w:szCs w:val="18"/>
-              </w:rPr>
-            </w:pPr>
-            <w:r>
-              <w:rPr>
-                <w:sz w:val="18"/>
-                <w:szCs w:val="18"/>
-              </w:rPr>
-              <w:t xml:space="preserve">2) </w:t>
-            </w:r>
-            <w:r>
-              <w:rPr>
-                <w:sz w:val="18"/>
-                <w:szCs w:val="18"/>
-              </w:rPr>
-              <w:t>SP</w:t>
-            </w:r>
-            <w:r>
-              <w:rPr>
-                <w:sz w:val="18"/>
-                <w:szCs w:val="18"/>
-              </w:rPr>
-              <w:t xml:space="preserve"> User(child) is assigned to </w:t>
-            </w:r>
-            <w:r>
-              <w:rPr>
-                <w:sz w:val="18"/>
-                <w:szCs w:val="18"/>
-              </w:rPr>
-              <w:t>SP</w:t>
-            </w:r>
-            <w:r>
-              <w:rPr>
-                <w:sz w:val="18"/>
-                <w:szCs w:val="18"/>
-              </w:rPr>
-              <w:t xml:space="preserve"> User Attribute(Parent)</w:t>
-            </w:r>
-          </w:p>
-          <w:p>
-            <w:pPr>
-              <w:pStyle w:val="Normal"/>
-              <w:spacing w:lineRule="auto" w:line="240" w:before="0" w:after="0"/>
-              <w:rPr>
-                <w:sz w:val="18"/>
-                <w:szCs w:val="18"/>
-              </w:rPr>
-            </w:pPr>
-            <w:r>
-              <w:rPr>
-                <w:sz w:val="18"/>
-                <w:szCs w:val="18"/>
-              </w:rPr>
-            </w:r>
-          </w:p>
-        </w:tc>
-        <w:tc>
-          <w:tcPr>
-            <w:tcW w:w="2975" w:type="dxa"/>
+            <w:tcW w:w="6038" w:type="dxa"/>
             <w:tcBorders/>
             <w:shd w:fill="auto" w:val="clear"/>
           </w:tcPr>
@@ -3227,7 +3099,7 @@
         <w:trPr/>
         <w:tc>
           <w:tcPr>
-            <w:tcW w:w="412" w:type="dxa"/>
+            <w:tcW w:w="450" w:type="dxa"/>
             <w:tcBorders/>
             <w:shd w:fill="auto" w:val="clear"/>
           </w:tcPr>
@@ -3251,7 +3123,7 @@
         </w:tc>
         <w:tc>
           <w:tcPr>
-            <w:tcW w:w="752" w:type="dxa"/>
+            <w:tcW w:w="2875" w:type="dxa"/>
             <w:tcBorders/>
             <w:shd w:fill="auto" w:val="clear"/>
           </w:tcPr>
@@ -3259,10 +3131,7 @@
             <w:pPr>
               <w:pStyle w:val="Normal"/>
               <w:spacing w:lineRule="auto" w:line="240" w:before="0" w:after="0"/>
-              <w:rPr>
-                <w:sz w:val="18"/>
-                <w:szCs w:val="18"/>
-              </w:rPr>
+              <w:rPr/>
             </w:pPr>
             <w:r>
               <w:rPr>
@@ -3270,228 +3139,140 @@
                 <w:szCs w:val="18"/>
               </w:rPr>
               <w:t>Delete SP</w:t>
+            </w:r>
+          </w:p>
+          <w:p>
+            <w:pPr>
+              <w:pStyle w:val="Normal"/>
+              <w:spacing w:lineRule="auto" w:line="240" w:before="0" w:after="0"/>
+              <w:rPr>
+                <w:sz w:val="18"/>
+                <w:szCs w:val="18"/>
+              </w:rPr>
+            </w:pPr>
+            <w:r>
+              <w:rPr>
+                <w:sz w:val="18"/>
+                <w:szCs w:val="18"/>
+              </w:rPr>
+              <w:t>delete_SP obligation</w:t>
+            </w:r>
+          </w:p>
+          <w:p>
+            <w:pPr>
+              <w:pStyle w:val="Normal"/>
+              <w:spacing w:lineRule="auto" w:line="240" w:before="0" w:after="0"/>
+              <w:rPr>
+                <w:sz w:val="18"/>
+                <w:szCs w:val="18"/>
+              </w:rPr>
+            </w:pPr>
+            <w:r>
+              <w:rPr>
+                <w:sz w:val="18"/>
+                <w:szCs w:val="18"/>
+              </w:rPr>
+            </w:r>
+          </w:p>
+          <w:p>
+            <w:pPr>
+              <w:pStyle w:val="Normal"/>
+              <w:spacing w:lineRule="auto" w:line="240" w:before="0" w:after="0"/>
+              <w:rPr/>
+            </w:pPr>
+            <w:r>
+              <w:rPr>
+                <w:color w:val="CE181E"/>
+                <w:sz w:val="18"/>
+                <w:szCs w:val="18"/>
+              </w:rPr>
+              <w:t>EVENT</w:t>
+            </w:r>
+            <w:r>
+              <w:rPr>
+                <w:sz w:val="18"/>
+                <w:szCs w:val="18"/>
+              </w:rPr>
+              <w:t xml:space="preserve">: </w:t>
+            </w:r>
+          </w:p>
+          <w:p>
+            <w:pPr>
+              <w:pStyle w:val="Normal"/>
+              <w:spacing w:lineRule="auto" w:line="240" w:before="0" w:after="0"/>
+              <w:rPr/>
+            </w:pPr>
+            <w:r>
+              <w:rPr>
+                <w:sz w:val="18"/>
+                <w:szCs w:val="18"/>
+              </w:rPr>
+              <w:t xml:space="preserve">When PI or CoPI performs DELETE SP(deassign from) on SP(UA)  </w:t>
+            </w:r>
+          </w:p>
+          <w:p>
+            <w:pPr>
+              <w:pStyle w:val="Normal"/>
+              <w:spacing w:lineRule="auto" w:line="240" w:before="0" w:after="0"/>
+              <w:rPr/>
+            </w:pPr>
+            <w:r>
+              <w:rPr>
+                <w:color w:val="CE181E"/>
+                <w:sz w:val="18"/>
+                <w:szCs w:val="18"/>
+              </w:rPr>
+              <w:t>RESPONSE</w:t>
+            </w:r>
+            <w:r>
+              <w:rPr>
+                <w:sz w:val="18"/>
+                <w:szCs w:val="18"/>
+              </w:rPr>
+              <w:t xml:space="preserve">: </w:t>
+            </w:r>
+          </w:p>
+          <w:p>
+            <w:pPr>
+              <w:pStyle w:val="Normal"/>
+              <w:spacing w:lineRule="auto" w:line="240" w:before="0" w:after="0"/>
+              <w:rPr/>
+            </w:pPr>
+            <w:r>
+              <w:rPr>
+                <w:sz w:val="18"/>
+                <w:szCs w:val="18"/>
+              </w:rPr>
+              <w:t xml:space="preserve">1) </w:t>
+            </w:r>
+            <w:r>
+              <w:rPr>
+                <w:color w:val="000000"/>
+                <w:sz w:val="18"/>
+                <w:szCs w:val="18"/>
+              </w:rPr>
+              <w:t>Deassign SP User(child)  from SP User Attribute(Parent)</w:t>
+            </w:r>
+          </w:p>
+          <w:p>
+            <w:pPr>
+              <w:pStyle w:val="Normal"/>
+              <w:spacing w:lineRule="auto" w:line="240" w:before="0" w:after="0"/>
+              <w:rPr/>
+            </w:pPr>
+            <w:r>
+              <w:rPr>
+                <w:color w:val="000000"/>
+                <w:sz w:val="18"/>
+                <w:szCs w:val="18"/>
+              </w:rPr>
+              <w:t>2) Delete Object with the Name of SP User(child).</w:t>
             </w:r>
           </w:p>
         </w:tc>
         <w:tc>
           <w:tcPr>
-            <w:tcW w:w="5224" w:type="dxa"/>
-            <w:tcBorders/>
-            <w:shd w:fill="auto" w:val="clear"/>
-          </w:tcPr>
-          <w:p>
-            <w:pPr>
-              <w:pStyle w:val="Normal"/>
-              <w:spacing w:lineRule="auto" w:line="240" w:before="0" w:after="0"/>
-              <w:rPr>
-                <w:sz w:val="18"/>
-                <w:szCs w:val="18"/>
-              </w:rPr>
-            </w:pPr>
-            <w:r>
-              <w:rPr>
-                <w:sz w:val="18"/>
-                <w:szCs w:val="18"/>
-              </w:rPr>
-              <w:t>delete_SP obligation</w:t>
-            </w:r>
-          </w:p>
-          <w:p>
-            <w:pPr>
-              <w:pStyle w:val="Normal"/>
-              <w:spacing w:lineRule="auto" w:line="240" w:before="0" w:after="0"/>
-              <w:rPr>
-                <w:sz w:val="18"/>
-                <w:szCs w:val="18"/>
-              </w:rPr>
-            </w:pPr>
-            <w:r>
-              <w:rPr/>
-            </w:r>
-          </w:p>
-          <w:p>
-            <w:pPr>
-              <w:pStyle w:val="Normal"/>
-              <w:spacing w:lineRule="auto" w:line="240" w:before="0" w:after="0"/>
-              <w:rPr/>
-            </w:pPr>
-            <w:r>
-              <w:rPr>
-                <w:color w:val="CE181E"/>
-                <w:sz w:val="18"/>
-                <w:szCs w:val="18"/>
-              </w:rPr>
-              <w:t>EVENT</w:t>
-            </w:r>
-            <w:r>
-              <w:rPr>
-                <w:sz w:val="18"/>
-                <w:szCs w:val="18"/>
-              </w:rPr>
-              <w:t xml:space="preserve">: </w:t>
-            </w:r>
-          </w:p>
-          <w:p>
-            <w:pPr>
-              <w:pStyle w:val="Normal"/>
-              <w:spacing w:lineRule="auto" w:line="240" w:before="0" w:after="0"/>
-              <w:rPr/>
-            </w:pPr>
-            <w:r>
-              <w:rPr>
-                <w:sz w:val="18"/>
-                <w:szCs w:val="18"/>
-              </w:rPr>
-              <w:t>When any user with permission to perform the operation “</w:t>
-            </w:r>
-            <w:r>
-              <w:rPr>
-                <w:sz w:val="18"/>
-                <w:szCs w:val="18"/>
-              </w:rPr>
-              <w:t>de</w:t>
-            </w:r>
-            <w:r>
-              <w:rPr>
-                <w:sz w:val="18"/>
-                <w:szCs w:val="18"/>
-              </w:rPr>
-              <w:t xml:space="preserve">assign </w:t>
-            </w:r>
-            <w:r>
-              <w:rPr>
-                <w:sz w:val="18"/>
-                <w:szCs w:val="18"/>
-              </w:rPr>
-              <w:t>from</w:t>
-            </w:r>
-            <w:r>
-              <w:rPr>
-                <w:sz w:val="18"/>
-                <w:szCs w:val="18"/>
-              </w:rPr>
-              <w:t xml:space="preserve">” </w:t>
-            </w:r>
-            <w:r>
-              <w:rPr>
-                <w:sz w:val="18"/>
-                <w:szCs w:val="18"/>
-              </w:rPr>
-              <w:t>performs that operation</w:t>
-            </w:r>
-            <w:r>
-              <w:rPr>
-                <w:sz w:val="18"/>
-                <w:szCs w:val="18"/>
-              </w:rPr>
-              <w:t xml:space="preserve"> on </w:t>
-            </w:r>
-            <w:r>
-              <w:rPr>
-                <w:sz w:val="18"/>
-                <w:szCs w:val="18"/>
-              </w:rPr>
-              <w:t>SP</w:t>
-            </w:r>
-            <w:r>
-              <w:rPr>
-                <w:sz w:val="18"/>
-                <w:szCs w:val="18"/>
-              </w:rPr>
-              <w:t xml:space="preserve">(UA)  </w:t>
-            </w:r>
-          </w:p>
-          <w:p>
-            <w:pPr>
-              <w:pStyle w:val="Normal"/>
-              <w:spacing w:lineRule="auto" w:line="240" w:before="0" w:after="0"/>
-              <w:rPr/>
-            </w:pPr>
-            <w:r>
-              <w:rPr>
-                <w:color w:val="CE181E"/>
-                <w:sz w:val="18"/>
-                <w:szCs w:val="18"/>
-              </w:rPr>
-              <w:t>RESPONSE</w:t>
-            </w:r>
-            <w:r>
-              <w:rPr>
-                <w:sz w:val="18"/>
-                <w:szCs w:val="18"/>
-              </w:rPr>
-              <w:t xml:space="preserve">: </w:t>
-            </w:r>
-          </w:p>
-          <w:p>
-            <w:pPr>
-              <w:pStyle w:val="Normal"/>
-              <w:spacing w:lineRule="auto" w:line="240" w:before="0" w:after="0"/>
-              <w:rPr/>
-            </w:pPr>
-            <w:r>
-              <w:rPr>
-                <w:sz w:val="18"/>
-                <w:szCs w:val="18"/>
-              </w:rPr>
-              <w:t>1) Object with the Name of SP User(child) is deleted.</w:t>
-            </w:r>
-          </w:p>
-          <w:p>
-            <w:pPr>
-              <w:pStyle w:val="Normal"/>
-              <w:spacing w:lineRule="auto" w:line="240" w:before="0" w:after="0"/>
-              <w:rPr>
-                <w:color w:val="000000"/>
-                <w:sz w:val="18"/>
-                <w:szCs w:val="18"/>
-              </w:rPr>
-            </w:pPr>
-            <w:r>
-              <w:rPr>
-                <w:color w:val="000000"/>
-                <w:sz w:val="18"/>
-                <w:szCs w:val="18"/>
-              </w:rPr>
-              <w:t xml:space="preserve">2) SP User(child) is </w:t>
-            </w:r>
-            <w:r>
-              <w:rPr>
-                <w:color w:val="000000"/>
-                <w:sz w:val="18"/>
-                <w:szCs w:val="18"/>
-              </w:rPr>
-              <w:t>de</w:t>
-            </w:r>
-            <w:r>
-              <w:rPr>
-                <w:color w:val="000000"/>
-                <w:sz w:val="18"/>
-                <w:szCs w:val="18"/>
-              </w:rPr>
-              <w:t xml:space="preserve">assigned </w:t>
-            </w:r>
-            <w:r>
-              <w:rPr>
-                <w:color w:val="000000"/>
-                <w:sz w:val="18"/>
-                <w:szCs w:val="18"/>
-              </w:rPr>
-              <w:t>from</w:t>
-            </w:r>
-            <w:r>
-              <w:rPr>
-                <w:color w:val="000000"/>
-                <w:sz w:val="18"/>
-                <w:szCs w:val="18"/>
-              </w:rPr>
-              <w:t xml:space="preserve"> SP User Attribute(Parent)</w:t>
-            </w:r>
-          </w:p>
-        </w:tc>
-        <w:tc>
-          <w:tcPr>
-            <w:tcW w:w="2975" w:type="dxa"/>
+            <w:tcW w:w="6038" w:type="dxa"/>
             <w:tcBorders/>
             <w:shd w:fill="auto" w:val="clear"/>
           </w:tcPr>
@@ -4292,7 +4073,7 @@
         <w:trPr/>
         <w:tc>
           <w:tcPr>
-            <w:tcW w:w="412" w:type="dxa"/>
+            <w:tcW w:w="450" w:type="dxa"/>
             <w:tcBorders/>
             <w:shd w:fill="auto" w:val="clear"/>
           </w:tcPr>
@@ -4316,7 +4097,7 @@
         </w:tc>
         <w:tc>
           <w:tcPr>
-            <w:tcW w:w="752" w:type="dxa"/>
+            <w:tcW w:w="2875" w:type="dxa"/>
             <w:tcBorders/>
             <w:shd w:fill="auto" w:val="clear"/>
           </w:tcPr>
@@ -4325,12 +4106,12 @@
               <w:pStyle w:val="Normal"/>
               <w:spacing w:lineRule="auto" w:line="240" w:before="0" w:after="0"/>
               <w:rPr>
-                <w:sz w:val="18"/>
-                <w:szCs w:val="18"/>
-              </w:rPr>
-            </w:pPr>
-            <w:r>
-              <w:rPr>
+                <w:color w:val="000000"/>
+              </w:rPr>
+            </w:pPr>
+            <w:r>
+              <w:rPr>
+                <w:color w:val="000000"/>
                 <w:sz w:val="18"/>
                 <w:szCs w:val="18"/>
               </w:rPr>
@@ -4341,633 +4122,574 @@
             <w:pPr>
               <w:pStyle w:val="Normal"/>
               <w:spacing w:lineRule="auto" w:line="240" w:before="0" w:after="0"/>
+              <w:rPr/>
+            </w:pPr>
+            <w:r>
+              <w:rPr>
+                <w:color w:val="CE181E"/>
+                <w:sz w:val="18"/>
+                <w:szCs w:val="18"/>
+              </w:rPr>
+              <w:t>EVENT</w:t>
+            </w:r>
+            <w:r>
+              <w:rPr>
+                <w:sz w:val="18"/>
+                <w:szCs w:val="18"/>
+              </w:rPr>
+              <w:t xml:space="preserve">: </w:t>
+            </w:r>
+          </w:p>
+          <w:p>
+            <w:pPr>
+              <w:pStyle w:val="Normal"/>
+              <w:spacing w:lineRule="auto" w:line="240" w:before="0" w:after="0"/>
+              <w:rPr/>
+            </w:pPr>
+            <w:r>
+              <w:rPr>
+                <w:sz w:val="18"/>
+                <w:szCs w:val="18"/>
+              </w:rPr>
+              <w:t xml:space="preserve">When PI performs SUBMIT PROPOSAL(assign to) on </w:t>
+            </w:r>
+            <w:r>
+              <w:rPr>
+                <w:rFonts w:cs="Consolas" w:ascii="Consolas" w:hAnsi="Consolas"/>
+                <w:sz w:val="18"/>
+                <w:szCs w:val="18"/>
+              </w:rPr>
+              <w:t>Submission-Info</w:t>
+            </w:r>
+            <w:r>
+              <w:rPr>
+                <w:sz w:val="18"/>
+                <w:szCs w:val="18"/>
+              </w:rPr>
+              <w:t>(OA)</w:t>
+            </w:r>
+          </w:p>
+          <w:p>
+            <w:pPr>
+              <w:pStyle w:val="Normal"/>
+              <w:spacing w:lineRule="auto" w:line="240" w:before="0" w:after="0"/>
+              <w:rPr/>
+            </w:pPr>
+            <w:r>
+              <w:rPr>
+                <w:color w:val="CE181E"/>
+                <w:sz w:val="18"/>
+                <w:szCs w:val="18"/>
+              </w:rPr>
+              <w:t>RESPONSE</w:t>
+            </w:r>
+            <w:r>
+              <w:rPr>
+                <w:sz w:val="18"/>
+                <w:szCs w:val="18"/>
+              </w:rPr>
+              <w:t xml:space="preserve">: </w:t>
+            </w:r>
+          </w:p>
+          <w:p>
+            <w:pPr>
+              <w:pStyle w:val="Normal"/>
+              <w:spacing w:lineRule="auto" w:line="240" w:before="0" w:after="0"/>
+              <w:rPr/>
+            </w:pPr>
+            <w:r>
+              <w:rPr>
+                <w:sz w:val="18"/>
+                <w:szCs w:val="18"/>
+              </w:rPr>
+              <w:t>1) Create The Following Prohibitions:</w:t>
+            </w:r>
+          </w:p>
+          <w:p>
+            <w:pPr>
+              <w:pStyle w:val="Normal"/>
+              <w:spacing w:lineRule="auto" w:line="240" w:before="0" w:after="0"/>
+              <w:rPr/>
+            </w:pPr>
+            <w:r>
+              <w:rPr>
+                <w:sz w:val="18"/>
+                <w:szCs w:val="18"/>
+              </w:rPr>
+              <w:t>Format used:</w:t>
+            </w:r>
+          </w:p>
+          <w:p>
+            <w:pPr>
+              <w:pStyle w:val="Normal"/>
+              <w:spacing w:lineRule="auto" w:line="240" w:before="0" w:after="0"/>
+              <w:rPr/>
+            </w:pPr>
+            <w:r>
+              <w:rPr>
+                <w:sz w:val="18"/>
+                <w:szCs w:val="18"/>
+              </w:rPr>
+              <w:t>Subject – Access Right – Object(or OA)</w:t>
+            </w:r>
+          </w:p>
+          <w:p>
+            <w:pPr>
+              <w:pStyle w:val="Normal"/>
+              <w:spacing w:lineRule="auto" w:line="240" w:before="0" w:after="0"/>
+              <w:rPr>
+                <w:sz w:val="18"/>
+                <w:szCs w:val="18"/>
+              </w:rPr>
+            </w:pPr>
+            <w:r>
+              <w:rPr>
+                <w:sz w:val="18"/>
+                <w:szCs w:val="18"/>
+              </w:rPr>
+            </w:r>
+          </w:p>
+          <w:p>
+            <w:pPr>
+              <w:pStyle w:val="Normal"/>
+              <w:spacing w:lineRule="auto" w:line="240" w:before="0" w:after="0"/>
+              <w:rPr/>
+            </w:pPr>
+            <w:r>
+              <w:rPr>
+                <w:sz w:val="18"/>
+                <w:szCs w:val="18"/>
+              </w:rPr>
+              <w:t>a)Current User(PI, U)-[w]-</w:t>
+            </w:r>
+            <w:r>
+              <w:rPr>
+                <w:rFonts w:cs="Consolas" w:ascii="Consolas" w:hAnsi="Consolas"/>
+                <w:sz w:val="18"/>
+                <w:szCs w:val="18"/>
+              </w:rPr>
+              <w:t>PI-Editable-Data(OA)</w:t>
+            </w:r>
+          </w:p>
+          <w:p>
+            <w:pPr>
+              <w:pStyle w:val="Normal"/>
+              <w:spacing w:lineRule="auto" w:line="240" w:before="0" w:after="0"/>
+              <w:rPr/>
+            </w:pPr>
+            <w:r>
+              <w:rPr>
+                <w:rFonts w:cs="Consolas" w:ascii="Consolas" w:hAnsi="Consolas"/>
+                <w:sz w:val="18"/>
+                <w:szCs w:val="18"/>
+              </w:rPr>
+              <w:t>b)Current User(PI, U)-[assign-u-from]-CoPI(UA)</w:t>
+            </w:r>
+          </w:p>
+          <w:p>
+            <w:pPr>
+              <w:pStyle w:val="Normal"/>
+              <w:spacing w:lineRule="auto" w:line="240" w:before="0" w:after="0"/>
+              <w:rPr/>
+            </w:pPr>
+            <w:r>
+              <w:rPr>
+                <w:sz w:val="18"/>
+                <w:szCs w:val="18"/>
+              </w:rPr>
+              <w:t>c)(CoPI, UA)-[w]-Co</w:t>
+            </w:r>
+            <w:r>
+              <w:rPr>
+                <w:rFonts w:cs="Consolas" w:ascii="Consolas" w:hAnsi="Consolas"/>
+                <w:sz w:val="18"/>
+                <w:szCs w:val="18"/>
+              </w:rPr>
+              <w:t>PI-Editable-Data(OA)</w:t>
+            </w:r>
+          </w:p>
+          <w:p>
+            <w:pPr>
+              <w:pStyle w:val="Normal"/>
+              <w:spacing w:lineRule="auto" w:line="240" w:before="0" w:after="0"/>
+              <w:rPr/>
+            </w:pPr>
+            <w:r>
+              <w:rPr>
+                <w:sz w:val="18"/>
+                <w:szCs w:val="18"/>
+              </w:rPr>
+              <w:t>d)(CoPI, UA)-[assign-u-to,deassign-u-to]-</w:t>
+            </w:r>
+            <w:r>
+              <w:rPr>
+                <w:rFonts w:cs="Consolas" w:ascii="Consolas" w:hAnsi="Consolas"/>
+                <w:sz w:val="18"/>
+                <w:szCs w:val="18"/>
+              </w:rPr>
+              <w:t>SP(UA)</w:t>
+            </w:r>
+          </w:p>
+          <w:p>
+            <w:pPr>
+              <w:pStyle w:val="Normal"/>
+              <w:spacing w:lineRule="auto" w:line="240" w:before="0" w:after="0"/>
+              <w:rPr/>
+            </w:pPr>
+            <w:r>
+              <w:rPr>
+                <w:sz w:val="18"/>
+                <w:szCs w:val="18"/>
+              </w:rPr>
+              <w:t>e) Current User(PI, U)-[Save,Delete,Submit]-</w:t>
+            </w:r>
+            <w:r>
+              <w:rPr>
+                <w:rFonts w:cs="Consolas" w:ascii="Consolas" w:hAnsi="Consolas"/>
+                <w:sz w:val="18"/>
+                <w:szCs w:val="18"/>
+              </w:rPr>
+              <w:t>PDSs(OA)</w:t>
+            </w:r>
+          </w:p>
+          <w:p>
+            <w:pPr>
+              <w:pStyle w:val="Normal"/>
+              <w:spacing w:lineRule="auto" w:line="240" w:before="0" w:after="0"/>
+              <w:rPr>
+                <w:rFonts w:ascii="Consolas" w:hAnsi="Consolas" w:cs="Consolas"/>
+                <w:sz w:val="18"/>
+                <w:szCs w:val="18"/>
+              </w:rPr>
+            </w:pPr>
+            <w:r>
+              <w:rPr>
+                <w:rFonts w:cs="Consolas" w:ascii="Consolas" w:hAnsi="Consolas"/>
+                <w:sz w:val="18"/>
+                <w:szCs w:val="18"/>
+              </w:rPr>
+            </w:r>
+          </w:p>
+          <w:p>
+            <w:pPr>
+              <w:pStyle w:val="Normal"/>
+              <w:spacing w:lineRule="auto" w:line="240" w:before="0" w:after="0"/>
+              <w:rPr>
+                <w:rFonts w:ascii="Consolas" w:hAnsi="Consolas" w:cs="Consolas"/>
+                <w:sz w:val="18"/>
+                <w:szCs w:val="18"/>
+              </w:rPr>
+            </w:pPr>
+            <w:r>
+              <w:rPr>
+                <w:rFonts w:cs="Consolas" w:ascii="Consolas" w:hAnsi="Consolas"/>
+                <w:sz w:val="18"/>
+                <w:szCs w:val="18"/>
+              </w:rPr>
+            </w:r>
+          </w:p>
+          <w:p>
+            <w:pPr>
+              <w:pStyle w:val="Normal"/>
+              <w:spacing w:lineRule="auto" w:line="240" w:before="0" w:after="0"/>
+              <w:rPr>
+                <w:rFonts w:ascii="Consolas" w:hAnsi="Consolas" w:cs="Consolas"/>
+                <w:sz w:val="18"/>
+                <w:szCs w:val="18"/>
+              </w:rPr>
+            </w:pPr>
+            <w:r>
+              <w:rPr>
+                <w:rFonts w:cs="Consolas" w:ascii="Consolas" w:hAnsi="Consolas"/>
+                <w:sz w:val="18"/>
+                <w:szCs w:val="18"/>
+              </w:rPr>
+            </w:r>
+          </w:p>
+          <w:p>
+            <w:pPr>
+              <w:pStyle w:val="Normal"/>
+              <w:spacing w:lineRule="auto" w:line="240" w:before="0" w:after="0"/>
+              <w:rPr/>
+            </w:pPr>
+            <w:r>
+              <w:rPr>
+                <w:color w:val="EF413D"/>
+                <w:sz w:val="18"/>
+                <w:szCs w:val="18"/>
+              </w:rPr>
+              <w:t>NOT IMPLEMENTED YET</w:t>
+            </w:r>
+          </w:p>
+          <w:p>
+            <w:pPr>
+              <w:pStyle w:val="Normal"/>
+              <w:spacing w:lineRule="auto" w:line="240" w:before="0" w:after="0"/>
+              <w:rPr>
+                <w:color w:val="EF413D"/>
+                <w:sz w:val="18"/>
+                <w:szCs w:val="18"/>
+              </w:rPr>
+            </w:pPr>
+            <w:r>
+              <w:rPr>
+                <w:color w:val="EF413D"/>
+                <w:sz w:val="18"/>
+                <w:szCs w:val="18"/>
+              </w:rPr>
+            </w:r>
+          </w:p>
+          <w:p>
+            <w:pPr>
+              <w:pStyle w:val="Normal"/>
+              <w:spacing w:lineRule="auto" w:line="240" w:before="0" w:after="0"/>
+              <w:rPr/>
+            </w:pPr>
+            <w:r>
+              <w:rPr>
+                <w:sz w:val="18"/>
+                <w:szCs w:val="18"/>
+              </w:rPr>
+              <w:t>2) Create Associations</w:t>
+            </w:r>
+          </w:p>
+          <w:p>
+            <w:pPr>
+              <w:pStyle w:val="Normal"/>
+              <w:spacing w:lineRule="auto" w:line="240" w:before="0" w:after="0"/>
+              <w:rPr/>
+            </w:pPr>
+            <w:r>
               <w:rPr>
                 <w:color w:val="FF0000"/>
                 <w:sz w:val="18"/>
                 <w:szCs w:val="18"/>
               </w:rPr>
-            </w:pPr>
-            <w:r>
-              <w:rPr/>
+              <w:t xml:space="preserve">a. create association &lt;Chair, {assign-o}, Chairs-Approval&gt;  </w:t>
+            </w:r>
+          </w:p>
+          <w:p>
+            <w:pPr>
+              <w:pStyle w:val="Normal"/>
+              <w:spacing w:lineRule="auto" w:line="240" w:before="0" w:after="0"/>
+              <w:rPr/>
+            </w:pPr>
+            <w:r>
+              <w:rPr>
+                <w:color w:val="FF0000"/>
+                <w:sz w:val="18"/>
+                <w:szCs w:val="18"/>
+              </w:rPr>
+              <w:t>b. create association &lt;Chair, {read}, Composite-PDS&gt;</w:t>
+            </w:r>
+          </w:p>
+          <w:p>
+            <w:pPr>
+              <w:pStyle w:val="Normal"/>
+              <w:spacing w:lineRule="auto" w:line="240" w:before="0" w:after="0"/>
+              <w:rPr>
+                <w:sz w:val="18"/>
+                <w:szCs w:val="18"/>
+              </w:rPr>
+            </w:pPr>
+            <w:r>
+              <w:rPr>
+                <w:sz w:val="18"/>
+                <w:szCs w:val="18"/>
+              </w:rPr>
+            </w:r>
+          </w:p>
+          <w:p>
+            <w:pPr>
+              <w:pStyle w:val="Normal"/>
+              <w:spacing w:lineRule="auto" w:line="240" w:before="0" w:after="0"/>
+              <w:rPr/>
+            </w:pPr>
+            <w:r>
+              <w:rPr>
+                <w:sz w:val="18"/>
+                <w:szCs w:val="18"/>
+              </w:rPr>
+              <w:t>3) Create Assignment</w:t>
+            </w:r>
+          </w:p>
+          <w:p>
+            <w:pPr>
+              <w:pStyle w:val="Normal"/>
+              <w:spacing w:lineRule="auto" w:line="240" w:before="0" w:after="0"/>
+              <w:rPr>
+                <w:color w:val="EF413D"/>
+              </w:rPr>
+            </w:pPr>
+            <w:r>
+              <w:rPr>
+                <w:color w:val="EF413D"/>
+                <w:sz w:val="18"/>
+                <w:szCs w:val="18"/>
+              </w:rPr>
+              <w:t>a) Assign(Departmental Chair1(U) to Chair(UA))</w:t>
+            </w:r>
+          </w:p>
+          <w:p>
+            <w:pPr>
+              <w:pStyle w:val="Normal"/>
+              <w:spacing w:lineRule="auto" w:line="240" w:before="0" w:after="0"/>
+              <w:rPr>
+                <w:color w:val="EF413D"/>
+              </w:rPr>
+            </w:pPr>
+            <w:r>
+              <w:rPr>
+                <w:color w:val="EF413D"/>
+                <w:sz w:val="18"/>
+                <w:szCs w:val="18"/>
+              </w:rPr>
+              <w:t>b) Assign( Business manager to Business manager(UA))</w:t>
+            </w:r>
+          </w:p>
+          <w:p>
+            <w:pPr>
+              <w:pStyle w:val="Normal"/>
+              <w:spacing w:lineRule="auto" w:line="240" w:before="0" w:after="0"/>
+              <w:rPr>
+                <w:color w:val="EF413D"/>
+              </w:rPr>
+            </w:pPr>
+            <w:r>
+              <w:rPr>
+                <w:color w:val="EF413D"/>
+                <w:sz w:val="18"/>
+                <w:szCs w:val="18"/>
+              </w:rPr>
+              <w:t>c) Assign( Dean(U) to Dean(UA))</w:t>
+            </w:r>
+          </w:p>
+          <w:p>
+            <w:pPr>
+              <w:pStyle w:val="Normal"/>
+              <w:spacing w:lineRule="auto" w:line="240" w:before="0" w:after="0"/>
+              <w:rPr>
+                <w:color w:val="EF413D"/>
+              </w:rPr>
+            </w:pPr>
+            <w:r>
+              <w:rPr>
+                <w:color w:val="EF413D"/>
+                <w:sz w:val="18"/>
+                <w:szCs w:val="18"/>
+              </w:rPr>
+              <w:t>d) Assign(IRB(U) to IRB(UA))</w:t>
+            </w:r>
+          </w:p>
+          <w:p>
+            <w:pPr>
+              <w:pStyle w:val="Normal"/>
+              <w:spacing w:lineRule="auto" w:line="240" w:before="0" w:after="0"/>
+              <w:rPr>
+                <w:color w:val="EF413D"/>
+              </w:rPr>
+            </w:pPr>
+            <w:r>
+              <w:rPr>
+                <w:color w:val="EF413D"/>
+                <w:sz w:val="18"/>
+                <w:szCs w:val="18"/>
+              </w:rPr>
+              <w:t>e) Assign(Research-Admin(U) to Research-Admin(UA))</w:t>
+            </w:r>
+          </w:p>
+          <w:p>
+            <w:pPr>
+              <w:pStyle w:val="Normal"/>
+              <w:spacing w:lineRule="auto" w:line="240" w:before="0" w:after="0"/>
+              <w:rPr>
+                <w:color w:val="EF413D"/>
+              </w:rPr>
+            </w:pPr>
+            <w:r>
+              <w:rPr>
+                <w:color w:val="EF413D"/>
+                <w:sz w:val="18"/>
+                <w:szCs w:val="18"/>
+              </w:rPr>
+              <w:t>f)  Assign(Research-Director(U) to Research-Director(UA)</w:t>
+            </w:r>
+          </w:p>
+          <w:p>
+            <w:pPr>
+              <w:pStyle w:val="Normal"/>
+              <w:spacing w:lineRule="auto" w:line="240" w:before="0" w:after="0"/>
+              <w:rPr>
+                <w:color w:val="EF413D"/>
+              </w:rPr>
+            </w:pPr>
+            <w:r>
+              <w:rPr>
+                <w:color w:val="EF413D"/>
+                <w:sz w:val="18"/>
+                <w:szCs w:val="18"/>
+              </w:rPr>
+              <w:t>The number of some of the above entities is according to the departments involved(some of them will be done with a loop that will pass a particular user to the obligation processor)</w:t>
+            </w:r>
+          </w:p>
+          <w:p>
+            <w:pPr>
+              <w:pStyle w:val="Normal"/>
+              <w:spacing w:lineRule="auto" w:line="240" w:before="0" w:after="0"/>
+              <w:rPr>
+                <w:color w:val="FF0000"/>
+                <w:sz w:val="18"/>
+                <w:szCs w:val="18"/>
+              </w:rPr>
+            </w:pPr>
+            <w:r>
+              <w:rPr>
+                <w:color w:val="FF0000"/>
+                <w:sz w:val="18"/>
+                <w:szCs w:val="18"/>
+              </w:rPr>
+            </w:r>
+          </w:p>
+          <w:p>
+            <w:pPr>
+              <w:pStyle w:val="Normal"/>
+              <w:spacing w:lineRule="auto" w:line="240" w:before="0" w:after="0"/>
+              <w:rPr>
+                <w:color w:val="FF0000"/>
+                <w:sz w:val="18"/>
+                <w:szCs w:val="18"/>
+              </w:rPr>
+            </w:pPr>
+            <w:r>
+              <w:rPr>
+                <w:color w:val="FF0000"/>
+                <w:sz w:val="18"/>
+                <w:szCs w:val="18"/>
+              </w:rPr>
+            </w:r>
+          </w:p>
+          <w:p>
+            <w:pPr>
+              <w:pStyle w:val="Normal"/>
+              <w:spacing w:lineRule="auto" w:line="240" w:before="0" w:after="0"/>
+              <w:rPr>
+                <w:color w:val="FF0000"/>
+                <w:sz w:val="18"/>
+                <w:szCs w:val="18"/>
+              </w:rPr>
+            </w:pPr>
+            <w:r>
+              <w:rPr>
+                <w:color w:val="FF0000"/>
+                <w:sz w:val="18"/>
+                <w:szCs w:val="18"/>
+              </w:rPr>
             </w:r>
           </w:p>
         </w:tc>
         <w:tc>
           <w:tcPr>
-            <w:tcW w:w="5224" w:type="dxa"/>
-            <w:tcBorders/>
-            <w:shd w:fill="auto" w:val="clear"/>
-          </w:tcPr>
-          <w:p>
-            <w:pPr>
-              <w:pStyle w:val="Normal"/>
-              <w:spacing w:lineRule="auto" w:line="240" w:before="0" w:after="0"/>
-              <w:rPr/>
-            </w:pPr>
-            <w:r>
-              <w:rPr>
-                <w:color w:val="CE181E"/>
-                <w:sz w:val="18"/>
-                <w:szCs w:val="18"/>
-              </w:rPr>
-              <w:t>EVENT</w:t>
-            </w:r>
-            <w:r>
-              <w:rPr>
-                <w:sz w:val="18"/>
-                <w:szCs w:val="18"/>
-              </w:rPr>
-              <w:t xml:space="preserve">: </w:t>
-            </w:r>
-          </w:p>
-          <w:p>
-            <w:pPr>
-              <w:pStyle w:val="Normal"/>
-              <w:spacing w:lineRule="auto" w:line="240" w:before="0" w:after="0"/>
-              <w:rPr/>
-            </w:pPr>
-            <w:r>
-              <w:rPr>
-                <w:sz w:val="18"/>
-                <w:szCs w:val="18"/>
-              </w:rPr>
-              <w:t xml:space="preserve">When any user with permission to perform the operation “assign to” on </w:t>
-            </w:r>
-            <w:r>
-              <w:rPr>
-                <w:rFonts w:cs="Consolas" w:ascii="Consolas" w:hAnsi="Consolas"/>
-                <w:sz w:val="18"/>
-                <w:szCs w:val="18"/>
-              </w:rPr>
-              <w:t>Submission-Info</w:t>
-            </w:r>
-            <w:r>
-              <w:rPr>
-                <w:sz w:val="18"/>
-                <w:szCs w:val="18"/>
-              </w:rPr>
-              <w:t>(OA)</w:t>
-            </w:r>
-          </w:p>
-          <w:p>
-            <w:pPr>
-              <w:pStyle w:val="Normal"/>
-              <w:spacing w:lineRule="auto" w:line="240" w:before="0" w:after="0"/>
-              <w:rPr/>
-            </w:pPr>
-            <w:r>
-              <w:rPr>
-                <w:color w:val="CE181E"/>
-                <w:sz w:val="18"/>
-                <w:szCs w:val="18"/>
-              </w:rPr>
-              <w:t>RESPONSE</w:t>
-            </w:r>
-            <w:r>
-              <w:rPr>
-                <w:sz w:val="18"/>
-                <w:szCs w:val="18"/>
-              </w:rPr>
-              <w:t xml:space="preserve">: </w:t>
-            </w:r>
-          </w:p>
-          <w:p>
-            <w:pPr>
-              <w:pStyle w:val="Normal"/>
-              <w:spacing w:lineRule="auto" w:line="240" w:before="0" w:after="0"/>
-              <w:rPr/>
-            </w:pPr>
-            <w:r>
-              <w:rPr>
-                <w:sz w:val="18"/>
-                <w:szCs w:val="18"/>
-              </w:rPr>
-              <w:t>1) The Following Prohibitions Created:</w:t>
-            </w:r>
-          </w:p>
-          <w:p>
-            <w:pPr>
-              <w:pStyle w:val="Normal"/>
-              <w:spacing w:lineRule="auto" w:line="240" w:before="0" w:after="0"/>
-              <w:rPr/>
-            </w:pPr>
-            <w:r>
-              <w:rPr>
-                <w:sz w:val="18"/>
-                <w:szCs w:val="18"/>
-              </w:rPr>
-              <w:t>Format used:</w:t>
-            </w:r>
-          </w:p>
-          <w:p>
-            <w:pPr>
-              <w:pStyle w:val="Normal"/>
-              <w:spacing w:lineRule="auto" w:line="240" w:before="0" w:after="0"/>
-              <w:rPr/>
-            </w:pPr>
-            <w:r>
-              <w:rPr>
-                <w:sz w:val="18"/>
-                <w:szCs w:val="18"/>
-              </w:rPr>
-              <w:t>a) Prohibition Subject – Access Right – Object(or OA)</w:t>
-            </w:r>
-          </w:p>
-          <w:p>
-            <w:pPr>
-              <w:pStyle w:val="Normal"/>
-              <w:spacing w:lineRule="auto" w:line="240" w:before="0" w:after="0"/>
-              <w:rPr>
-                <w:sz w:val="18"/>
-                <w:szCs w:val="18"/>
-              </w:rPr>
-            </w:pPr>
-            <w:r>
-              <w:rPr/>
-            </w:r>
-          </w:p>
-          <w:p>
-            <w:pPr>
-              <w:pStyle w:val="Normal"/>
-              <w:spacing w:lineRule="auto" w:line="240" w:before="0" w:after="0"/>
-              <w:rPr/>
-            </w:pPr>
-            <w:r>
-              <w:rPr>
-                <w:sz w:val="18"/>
-                <w:szCs w:val="18"/>
-              </w:rPr>
-              <w:t>b)Current User(PI, U)-[w]-</w:t>
-            </w:r>
-            <w:r>
-              <w:rPr>
-                <w:rFonts w:cs="Consolas" w:ascii="Consolas" w:hAnsi="Consolas"/>
-                <w:sz w:val="18"/>
-                <w:szCs w:val="18"/>
-              </w:rPr>
-              <w:t>PI-Editable-Data(OA)</w:t>
-            </w:r>
-          </w:p>
-          <w:p>
-            <w:pPr>
-              <w:pStyle w:val="Normal"/>
-              <w:spacing w:lineRule="auto" w:line="240" w:before="0" w:after="0"/>
-              <w:rPr/>
-            </w:pPr>
-            <w:r>
-              <w:rPr>
-                <w:rFonts w:cs="Consolas" w:ascii="Consolas" w:hAnsi="Consolas"/>
-                <w:sz w:val="18"/>
-                <w:szCs w:val="18"/>
-              </w:rPr>
-              <w:t>c)Current User(PI, U)-[assign-u-from]-CoPI(UA)</w:t>
-            </w:r>
-          </w:p>
-          <w:p>
-            <w:pPr>
-              <w:pStyle w:val="Normal"/>
-              <w:spacing w:lineRule="auto" w:line="240" w:before="0" w:after="0"/>
-              <w:rPr/>
-            </w:pPr>
-            <w:r>
-              <w:rPr>
-                <w:sz w:val="18"/>
-                <w:szCs w:val="18"/>
-              </w:rPr>
-              <w:t>d)(CoPI, UA)-[w]-Co</w:t>
-            </w:r>
-            <w:r>
-              <w:rPr>
-                <w:rFonts w:cs="Consolas" w:ascii="Consolas" w:hAnsi="Consolas"/>
-                <w:sz w:val="18"/>
-                <w:szCs w:val="18"/>
-              </w:rPr>
-              <w:t>PI-Editable-Data(OA)</w:t>
-            </w:r>
-          </w:p>
-          <w:p>
-            <w:pPr>
-              <w:pStyle w:val="Normal"/>
-              <w:spacing w:lineRule="auto" w:line="240" w:before="0" w:after="0"/>
-              <w:rPr/>
-            </w:pPr>
-            <w:r>
-              <w:rPr>
-                <w:sz w:val="18"/>
-                <w:szCs w:val="18"/>
-              </w:rPr>
-              <w:t>e)(CoPI, UA)-[assign-u-to,deassign-u-to]-</w:t>
-            </w:r>
-            <w:r>
-              <w:rPr>
-                <w:rFonts w:cs="Consolas" w:ascii="Consolas" w:hAnsi="Consolas"/>
-                <w:sz w:val="18"/>
-                <w:szCs w:val="18"/>
-              </w:rPr>
-              <w:t>SP(UA)</w:t>
-            </w:r>
-          </w:p>
-          <w:p>
-            <w:pPr>
-              <w:pStyle w:val="Normal"/>
-              <w:spacing w:lineRule="auto" w:line="240" w:before="0" w:after="0"/>
-              <w:rPr/>
-            </w:pPr>
-            <w:r>
-              <w:rPr>
-                <w:sz w:val="18"/>
-                <w:szCs w:val="18"/>
-              </w:rPr>
-              <w:t>f) Current User(PI, U)-[Save,Delete,Submit]-</w:t>
-            </w:r>
-            <w:r>
-              <w:rPr>
-                <w:rFonts w:cs="Consolas" w:ascii="Consolas" w:hAnsi="Consolas"/>
-                <w:sz w:val="18"/>
-                <w:szCs w:val="18"/>
-              </w:rPr>
-              <w:t>PDSs(OA)</w:t>
-            </w:r>
-          </w:p>
-          <w:p>
-            <w:pPr>
-              <w:pStyle w:val="Normal"/>
-              <w:spacing w:lineRule="auto" w:line="240" w:before="0" w:after="0"/>
-              <w:rPr>
-                <w:rFonts w:ascii="Consolas" w:hAnsi="Consolas" w:cs="Consolas"/>
-                <w:sz w:val="18"/>
-                <w:szCs w:val="18"/>
-              </w:rPr>
-            </w:pPr>
-            <w:r>
-              <w:rPr/>
-            </w:r>
-          </w:p>
-          <w:p>
-            <w:pPr>
-              <w:pStyle w:val="Normal"/>
-              <w:spacing w:lineRule="auto" w:line="240" w:before="0" w:after="0"/>
-              <w:rPr>
-                <w:rFonts w:ascii="Consolas" w:hAnsi="Consolas" w:cs="Consolas"/>
-                <w:sz w:val="18"/>
-                <w:szCs w:val="18"/>
-              </w:rPr>
-            </w:pPr>
-            <w:r>
-              <w:rPr/>
-            </w:r>
-          </w:p>
-          <w:p>
-            <w:pPr>
-              <w:pStyle w:val="Normal"/>
-              <w:spacing w:lineRule="auto" w:line="240" w:before="0" w:after="0"/>
-              <w:rPr>
-                <w:rFonts w:ascii="Consolas" w:hAnsi="Consolas" w:cs="Consolas"/>
-                <w:sz w:val="18"/>
-                <w:szCs w:val="18"/>
-              </w:rPr>
-            </w:pPr>
-            <w:r>
-              <w:rPr/>
-            </w:r>
-          </w:p>
-          <w:p>
-            <w:pPr>
-              <w:pStyle w:val="Normal"/>
-              <w:spacing w:lineRule="auto" w:line="240" w:before="0" w:after="0"/>
-              <w:rPr/>
-            </w:pPr>
-            <w:r>
-              <w:rPr>
-                <w:color w:val="EF413D"/>
-                <w:sz w:val="18"/>
-                <w:szCs w:val="18"/>
-              </w:rPr>
-              <w:t>NOT IMPLEMENTED YET</w:t>
-            </w:r>
-          </w:p>
-          <w:p>
-            <w:pPr>
-              <w:pStyle w:val="Normal"/>
-              <w:spacing w:lineRule="auto" w:line="240" w:before="0" w:after="0"/>
-              <w:rPr>
-                <w:color w:val="EF413D"/>
-                <w:sz w:val="18"/>
-                <w:szCs w:val="18"/>
-              </w:rPr>
-            </w:pPr>
-            <w:r>
-              <w:rPr/>
-            </w:r>
-          </w:p>
-          <w:p>
-            <w:pPr>
-              <w:pStyle w:val="Normal"/>
-              <w:spacing w:lineRule="auto" w:line="240" w:before="0" w:after="0"/>
-              <w:rPr/>
-            </w:pPr>
-            <w:r>
-              <w:rPr>
-                <w:sz w:val="18"/>
-                <w:szCs w:val="18"/>
-              </w:rPr>
-              <w:t>2) Create Associations</w:t>
-            </w:r>
-          </w:p>
-          <w:p>
-            <w:pPr>
-              <w:pStyle w:val="Normal"/>
-              <w:spacing w:lineRule="auto" w:line="240" w:before="0" w:after="0"/>
-              <w:rPr/>
-            </w:pPr>
-            <w:r>
-              <w:rPr>
-                <w:color w:val="FF0000"/>
-                <w:sz w:val="18"/>
-                <w:szCs w:val="18"/>
-              </w:rPr>
-              <w:t>a</w:t>
-            </w:r>
-            <w:r>
-              <w:rPr>
-                <w:color w:val="FF0000"/>
-                <w:sz w:val="18"/>
-                <w:szCs w:val="18"/>
-              </w:rPr>
-              <w:t xml:space="preserve">. create association &lt;Chair, {assign-o}, Chairs-Approval&gt;  </w:t>
-            </w:r>
-          </w:p>
-          <w:p>
-            <w:pPr>
-              <w:pStyle w:val="Normal"/>
-              <w:spacing w:lineRule="auto" w:line="240" w:before="0" w:after="0"/>
-              <w:rPr/>
-            </w:pPr>
-            <w:r>
-              <w:rPr>
-                <w:color w:val="FF0000"/>
-                <w:sz w:val="18"/>
-                <w:szCs w:val="18"/>
-              </w:rPr>
-              <w:t>b</w:t>
-            </w:r>
-            <w:r>
-              <w:rPr>
-                <w:color w:val="FF0000"/>
-                <w:sz w:val="18"/>
-                <w:szCs w:val="18"/>
-              </w:rPr>
-              <w:t>. create association &lt;Chair, {read}, Composite-PDS&gt;</w:t>
-            </w:r>
-          </w:p>
-          <w:p>
-            <w:pPr>
-              <w:pStyle w:val="Normal"/>
-              <w:spacing w:lineRule="auto" w:line="240" w:before="0" w:after="0"/>
-              <w:rPr>
-                <w:sz w:val="18"/>
-                <w:szCs w:val="18"/>
-              </w:rPr>
-            </w:pPr>
-            <w:r>
-              <w:rPr/>
-            </w:r>
-          </w:p>
-          <w:p>
-            <w:pPr>
-              <w:pStyle w:val="Normal"/>
-              <w:spacing w:lineRule="auto" w:line="240" w:before="0" w:after="0"/>
-              <w:rPr/>
-            </w:pPr>
-            <w:r>
-              <w:rPr>
-                <w:sz w:val="18"/>
-                <w:szCs w:val="18"/>
-              </w:rPr>
-              <w:t>3) Create Assignment</w:t>
-            </w:r>
-          </w:p>
-          <w:p>
-            <w:pPr>
-              <w:pStyle w:val="Normal"/>
-              <w:spacing w:lineRule="auto" w:line="240" w:before="0" w:after="0"/>
-              <w:rPr>
-                <w:color w:val="EF413D"/>
-              </w:rPr>
-            </w:pPr>
-            <w:r>
-              <w:rPr>
-                <w:color w:val="EF413D"/>
-                <w:sz w:val="18"/>
-                <w:szCs w:val="18"/>
-              </w:rPr>
-              <w:t>a) Assign(Departmental Chair1(U) to Chair(UA))</w:t>
-            </w:r>
-          </w:p>
-          <w:p>
-            <w:pPr>
-              <w:pStyle w:val="Normal"/>
-              <w:spacing w:lineRule="auto" w:line="240" w:before="0" w:after="0"/>
-              <w:rPr>
-                <w:color w:val="EF413D"/>
-              </w:rPr>
-            </w:pPr>
-            <w:r>
-              <w:rPr>
-                <w:color w:val="EF413D"/>
-                <w:sz w:val="18"/>
-                <w:szCs w:val="18"/>
-              </w:rPr>
-              <w:t xml:space="preserve">b) Assign( </w:t>
-            </w:r>
-            <w:r>
-              <w:rPr>
-                <w:color w:val="EF413D"/>
-                <w:sz w:val="18"/>
-                <w:szCs w:val="18"/>
-              </w:rPr>
-              <w:t>Business manager</w:t>
-            </w:r>
-            <w:r>
-              <w:rPr>
-                <w:color w:val="EF413D"/>
-                <w:sz w:val="18"/>
-                <w:szCs w:val="18"/>
-              </w:rPr>
-              <w:t xml:space="preserve"> to </w:t>
-            </w:r>
-            <w:r>
-              <w:rPr>
-                <w:color w:val="EF413D"/>
-                <w:sz w:val="18"/>
-                <w:szCs w:val="18"/>
-              </w:rPr>
-              <w:t>Business manager</w:t>
-            </w:r>
-            <w:r>
-              <w:rPr>
-                <w:color w:val="EF413D"/>
-                <w:sz w:val="18"/>
-                <w:szCs w:val="18"/>
-              </w:rPr>
-              <w:t>(UA))</w:t>
-            </w:r>
-          </w:p>
-          <w:p>
-            <w:pPr>
-              <w:pStyle w:val="Normal"/>
-              <w:spacing w:lineRule="auto" w:line="240" w:before="0" w:after="0"/>
-              <w:rPr>
-                <w:color w:val="EF413D"/>
-              </w:rPr>
-            </w:pPr>
-            <w:r>
-              <w:rPr>
-                <w:color w:val="EF413D"/>
-                <w:sz w:val="18"/>
-                <w:szCs w:val="18"/>
-              </w:rPr>
-              <w:t xml:space="preserve">c) </w:t>
-            </w:r>
-            <w:r>
-              <w:rPr>
-                <w:color w:val="EF413D"/>
-                <w:sz w:val="18"/>
-                <w:szCs w:val="18"/>
-              </w:rPr>
-              <w:t>Assign( Dean(U) to Dean(UA))</w:t>
-            </w:r>
-          </w:p>
-          <w:p>
-            <w:pPr>
-              <w:pStyle w:val="Normal"/>
-              <w:spacing w:lineRule="auto" w:line="240" w:before="0" w:after="0"/>
-              <w:rPr>
-                <w:color w:val="EF413D"/>
-              </w:rPr>
-            </w:pPr>
-            <w:r>
-              <w:rPr>
-                <w:color w:val="EF413D"/>
-                <w:sz w:val="18"/>
-                <w:szCs w:val="18"/>
-              </w:rPr>
-              <w:t xml:space="preserve">d) </w:t>
-            </w:r>
-            <w:r>
-              <w:rPr>
-                <w:color w:val="EF413D"/>
-                <w:sz w:val="18"/>
-                <w:szCs w:val="18"/>
-              </w:rPr>
-              <w:t>Assign(IRB(U) to IRB(UA))</w:t>
-            </w:r>
-          </w:p>
-          <w:p>
-            <w:pPr>
-              <w:pStyle w:val="Normal"/>
-              <w:spacing w:lineRule="auto" w:line="240" w:before="0" w:after="0"/>
-              <w:rPr>
-                <w:color w:val="EF413D"/>
-              </w:rPr>
-            </w:pPr>
-            <w:r>
-              <w:rPr>
-                <w:color w:val="EF413D"/>
-                <w:sz w:val="18"/>
-                <w:szCs w:val="18"/>
-              </w:rPr>
-              <w:t xml:space="preserve">e) </w:t>
-            </w:r>
-            <w:r>
-              <w:rPr>
-                <w:color w:val="EF413D"/>
-                <w:sz w:val="18"/>
-                <w:szCs w:val="18"/>
-              </w:rPr>
-              <w:t>Assign(Research-Admin(U) to Research-Admin(UA))</w:t>
-            </w:r>
-          </w:p>
-          <w:p>
-            <w:pPr>
-              <w:pStyle w:val="Normal"/>
-              <w:spacing w:lineRule="auto" w:line="240" w:before="0" w:after="0"/>
-              <w:rPr>
-                <w:color w:val="EF413D"/>
-              </w:rPr>
-            </w:pPr>
-            <w:r>
-              <w:rPr>
-                <w:color w:val="EF413D"/>
-                <w:sz w:val="18"/>
-                <w:szCs w:val="18"/>
-              </w:rPr>
-              <w:t>f)  Assign(Research-Director(U) to Research-Director(UA)</w:t>
-            </w:r>
-          </w:p>
-          <w:p>
-            <w:pPr>
-              <w:pStyle w:val="Normal"/>
-              <w:spacing w:lineRule="auto" w:line="240" w:before="0" w:after="0"/>
-              <w:rPr>
-                <w:color w:val="EF413D"/>
-              </w:rPr>
-            </w:pPr>
-            <w:r>
-              <w:rPr>
-                <w:color w:val="EF413D"/>
-                <w:sz w:val="18"/>
-                <w:szCs w:val="18"/>
-              </w:rPr>
-              <w:t>The number of some of the above entities is according to the departments involved(some of them will be done with a loop that will pass a particular user to the obligation processor)</w:t>
-            </w:r>
-          </w:p>
-          <w:p>
-            <w:pPr>
-              <w:pStyle w:val="Normal"/>
-              <w:spacing w:lineRule="auto" w:line="240" w:before="0" w:after="0"/>
-              <w:rPr>
-                <w:color w:val="FF0000"/>
-                <w:sz w:val="18"/>
-                <w:szCs w:val="18"/>
-              </w:rPr>
-            </w:pPr>
-            <w:r>
-              <w:rPr/>
-            </w:r>
-          </w:p>
-          <w:p>
-            <w:pPr>
-              <w:pStyle w:val="Normal"/>
-              <w:spacing w:lineRule="auto" w:line="240" w:before="0" w:after="0"/>
-              <w:rPr>
-                <w:color w:val="FF0000"/>
-                <w:sz w:val="18"/>
-                <w:szCs w:val="18"/>
-              </w:rPr>
-            </w:pPr>
-            <w:r>
-              <w:rPr/>
-            </w:r>
-          </w:p>
-          <w:p>
-            <w:pPr>
-              <w:pStyle w:val="Normal"/>
-              <w:spacing w:lineRule="auto" w:line="240" w:before="0" w:after="0"/>
-              <w:rPr>
-                <w:color w:val="FF0000"/>
-                <w:sz w:val="18"/>
-                <w:szCs w:val="18"/>
-              </w:rPr>
-            </w:pPr>
-            <w:r>
-              <w:rPr/>
-            </w:r>
-          </w:p>
-        </w:tc>
-        <w:tc>
-          <w:tcPr>
-            <w:tcW w:w="2975" w:type="dxa"/>
+            <w:tcW w:w="6038" w:type="dxa"/>
             <w:tcBorders/>
             <w:shd w:fill="auto" w:val="clear"/>
           </w:tcPr>
@@ -8351,7 +8073,7 @@
         <w:trPr/>
         <w:tc>
           <w:tcPr>
-            <w:tcW w:w="412" w:type="dxa"/>
+            <w:tcW w:w="450" w:type="dxa"/>
             <w:tcBorders/>
             <w:shd w:fill="auto" w:val="clear"/>
           </w:tcPr>
@@ -8375,7 +8097,7 @@
         </w:tc>
         <w:tc>
           <w:tcPr>
-            <w:tcW w:w="752" w:type="dxa"/>
+            <w:tcW w:w="2875" w:type="dxa"/>
             <w:tcBorders/>
             <w:shd w:fill="auto" w:val="clear"/>
           </w:tcPr>
@@ -8383,170 +8105,133 @@
             <w:pPr>
               <w:pStyle w:val="Normal"/>
               <w:spacing w:lineRule="auto" w:line="240" w:before="0" w:after="0"/>
-              <w:rPr>
-                <w:sz w:val="18"/>
-                <w:szCs w:val="18"/>
-              </w:rPr>
-            </w:pPr>
-            <w:r>
-              <w:rPr>
-                <w:sz w:val="18"/>
-                <w:szCs w:val="18"/>
-              </w:rPr>
-              <w:t>Delete Co-PI</w:t>
+              <w:rPr/>
+            </w:pPr>
+            <w:r>
+              <w:rPr>
+                <w:sz w:val="18"/>
+                <w:szCs w:val="18"/>
+              </w:rPr>
+              <w:t xml:space="preserve">Delete Co-PI   </w:t>
+            </w:r>
+          </w:p>
+          <w:p>
+            <w:pPr>
+              <w:pStyle w:val="Normal"/>
+              <w:spacing w:lineRule="auto" w:line="240" w:before="0" w:after="0"/>
+              <w:rPr>
+                <w:color w:val="CE181E"/>
+                <w:sz w:val="18"/>
+                <w:szCs w:val="18"/>
+              </w:rPr>
+            </w:pPr>
+            <w:r>
+              <w:rPr>
+                <w:color w:val="CE181E"/>
+                <w:sz w:val="18"/>
+                <w:szCs w:val="18"/>
+              </w:rPr>
+            </w:r>
+          </w:p>
+          <w:p>
+            <w:pPr>
+              <w:pStyle w:val="Normal"/>
+              <w:spacing w:lineRule="auto" w:line="240" w:before="0" w:after="0"/>
+              <w:rPr/>
+            </w:pPr>
+            <w:r>
+              <w:rPr>
+                <w:color w:val="CE181E"/>
+                <w:sz w:val="18"/>
+                <w:szCs w:val="18"/>
+              </w:rPr>
+              <w:t>EVENT</w:t>
+            </w:r>
+            <w:r>
+              <w:rPr>
+                <w:sz w:val="18"/>
+                <w:szCs w:val="18"/>
+              </w:rPr>
+              <w:t xml:space="preserve">: </w:t>
+            </w:r>
+          </w:p>
+          <w:p>
+            <w:pPr>
+              <w:pStyle w:val="Normal"/>
+              <w:spacing w:lineRule="auto" w:line="240" w:before="0" w:after="0"/>
+              <w:rPr/>
+            </w:pPr>
+            <w:r>
+              <w:rPr>
+                <w:sz w:val="18"/>
+                <w:szCs w:val="18"/>
+              </w:rPr>
+              <w:t xml:space="preserve">When PI performs DELETE CoPI(deassign from) on CoPI(UA)  </w:t>
+            </w:r>
+          </w:p>
+          <w:p>
+            <w:pPr>
+              <w:pStyle w:val="Normal"/>
+              <w:spacing w:lineRule="auto" w:line="240" w:before="0" w:after="0"/>
+              <w:rPr/>
+            </w:pPr>
+            <w:r>
+              <w:rPr>
+                <w:color w:val="CE181E"/>
+                <w:sz w:val="18"/>
+                <w:szCs w:val="18"/>
+              </w:rPr>
+              <w:t>RESPONSE</w:t>
+            </w:r>
+            <w:r>
+              <w:rPr>
+                <w:sz w:val="18"/>
+                <w:szCs w:val="18"/>
+              </w:rPr>
+              <w:t xml:space="preserve">: </w:t>
+            </w:r>
+          </w:p>
+          <w:p>
+            <w:pPr>
+              <w:pStyle w:val="Normal"/>
+              <w:spacing w:lineRule="auto" w:line="240" w:before="0" w:after="0"/>
+              <w:rPr/>
+            </w:pPr>
+            <w:r>
+              <w:rPr>
+                <w:sz w:val="18"/>
+                <w:szCs w:val="18"/>
+              </w:rPr>
+              <w:t xml:space="preserve">1) </w:t>
+            </w:r>
+            <w:r>
+              <w:rPr>
+                <w:color w:val="000000"/>
+                <w:sz w:val="18"/>
+                <w:szCs w:val="18"/>
+              </w:rPr>
+              <w:t>Deassign CoPI User(child) from CoPI User Attribute(Parent).</w:t>
+            </w:r>
+          </w:p>
+          <w:p>
+            <w:pPr>
+              <w:pStyle w:val="Normal"/>
+              <w:spacing w:lineRule="auto" w:line="240" w:before="0" w:after="0"/>
+              <w:rPr/>
+            </w:pPr>
+            <w:r>
+              <w:rPr>
+                <w:color w:val="000000"/>
+                <w:sz w:val="18"/>
+                <w:szCs w:val="18"/>
+              </w:rPr>
+              <w:t>2) Delete an Object with the Name of CoPI User(child).</w:t>
             </w:r>
           </w:p>
         </w:tc>
         <w:tc>
           <w:tcPr>
-            <w:tcW w:w="5224" w:type="dxa"/>
-            <w:tcBorders/>
-            <w:shd w:fill="auto" w:val="clear"/>
-          </w:tcPr>
-          <w:p>
-            <w:pPr>
-              <w:pStyle w:val="Normal"/>
-              <w:spacing w:lineRule="auto" w:line="240" w:before="0" w:after="0"/>
-              <w:rPr/>
-            </w:pPr>
-            <w:r>
-              <w:rPr>
-                <w:sz w:val="18"/>
-                <w:szCs w:val="18"/>
-              </w:rPr>
-              <w:t xml:space="preserve">   </w:t>
-            </w:r>
-            <w:r>
-              <w:rPr>
-                <w:color w:val="CE181E"/>
-                <w:sz w:val="18"/>
-                <w:szCs w:val="18"/>
-              </w:rPr>
-              <w:t>EVENT</w:t>
-            </w:r>
-            <w:r>
-              <w:rPr>
-                <w:sz w:val="18"/>
-                <w:szCs w:val="18"/>
-              </w:rPr>
-              <w:t xml:space="preserve">: </w:t>
-            </w:r>
-          </w:p>
-          <w:p>
-            <w:pPr>
-              <w:pStyle w:val="Normal"/>
-              <w:spacing w:lineRule="auto" w:line="240" w:before="0" w:after="0"/>
-              <w:rPr/>
-            </w:pPr>
-            <w:r>
-              <w:rPr>
-                <w:sz w:val="18"/>
-                <w:szCs w:val="18"/>
-              </w:rPr>
-              <w:t>When any user with permission to perform the operation “</w:t>
-            </w:r>
-            <w:r>
-              <w:rPr>
-                <w:sz w:val="18"/>
-                <w:szCs w:val="18"/>
-              </w:rPr>
-              <w:t>de</w:t>
-            </w:r>
-            <w:r>
-              <w:rPr>
-                <w:sz w:val="18"/>
-                <w:szCs w:val="18"/>
-              </w:rPr>
-              <w:t xml:space="preserve">assign </w:t>
-            </w:r>
-            <w:r>
-              <w:rPr>
-                <w:sz w:val="18"/>
-                <w:szCs w:val="18"/>
-              </w:rPr>
-              <w:t>from</w:t>
-            </w:r>
-            <w:r>
-              <w:rPr>
-                <w:sz w:val="18"/>
-                <w:szCs w:val="18"/>
-              </w:rPr>
-              <w:t xml:space="preserve">” on </w:t>
-            </w:r>
-            <w:r>
-              <w:rPr>
-                <w:sz w:val="18"/>
-                <w:szCs w:val="18"/>
-              </w:rPr>
-              <w:t>CoPI</w:t>
-            </w:r>
-            <w:r>
-              <w:rPr>
-                <w:sz w:val="18"/>
-                <w:szCs w:val="18"/>
-              </w:rPr>
-              <w:t xml:space="preserve">(UA)  </w:t>
-            </w:r>
-          </w:p>
-          <w:p>
-            <w:pPr>
-              <w:pStyle w:val="Normal"/>
-              <w:spacing w:lineRule="auto" w:line="240" w:before="0" w:after="0"/>
-              <w:rPr/>
-            </w:pPr>
-            <w:r>
-              <w:rPr>
-                <w:color w:val="CE181E"/>
-                <w:sz w:val="18"/>
-                <w:szCs w:val="18"/>
-              </w:rPr>
-              <w:t>RESPONSE</w:t>
-            </w:r>
-            <w:r>
-              <w:rPr>
-                <w:sz w:val="18"/>
-                <w:szCs w:val="18"/>
-              </w:rPr>
-              <w:t xml:space="preserve">: </w:t>
-            </w:r>
-          </w:p>
-          <w:p>
-            <w:pPr>
-              <w:pStyle w:val="Normal"/>
-              <w:spacing w:lineRule="auto" w:line="240" w:before="0" w:after="0"/>
-              <w:rPr/>
-            </w:pPr>
-            <w:r>
-              <w:rPr>
-                <w:sz w:val="18"/>
-                <w:szCs w:val="18"/>
-              </w:rPr>
-              <w:t>1) Object with the Name of CoPI User(child) is deleted.</w:t>
-            </w:r>
-          </w:p>
-          <w:p>
-            <w:pPr>
-              <w:pStyle w:val="Normal"/>
-              <w:spacing w:lineRule="auto" w:line="240" w:before="0" w:after="0"/>
-              <w:rPr>
-                <w:color w:val="000000"/>
-                <w:sz w:val="18"/>
-                <w:szCs w:val="18"/>
-              </w:rPr>
-            </w:pPr>
-            <w:r>
-              <w:rPr>
-                <w:color w:val="000000"/>
-                <w:sz w:val="18"/>
-                <w:szCs w:val="18"/>
-              </w:rPr>
-              <w:t>2) CoPI User(child) is deassigned from CoPI User Attribute(Parent)</w:t>
-            </w:r>
-          </w:p>
-        </w:tc>
-        <w:tc>
-          <w:tcPr>
-            <w:tcW w:w="2975" w:type="dxa"/>
+            <w:tcW w:w="6038" w:type="dxa"/>
             <w:tcBorders/>
             <w:shd w:fill="auto" w:val="clear"/>
           </w:tcPr>
@@ -9348,7 +9033,7 @@
         <w:trPr/>
         <w:tc>
           <w:tcPr>
-            <w:tcW w:w="412" w:type="dxa"/>
+            <w:tcW w:w="450" w:type="dxa"/>
             <w:tcBorders/>
             <w:shd w:fill="auto" w:val="clear"/>
           </w:tcPr>
@@ -9372,7 +9057,7 @@
         </w:tc>
         <w:tc>
           <w:tcPr>
-            <w:tcW w:w="752" w:type="dxa"/>
+            <w:tcW w:w="2875" w:type="dxa"/>
             <w:tcBorders/>
             <w:shd w:fill="auto" w:val="clear"/>
           </w:tcPr>
@@ -9381,292 +9066,331 @@
               <w:pStyle w:val="Normal"/>
               <w:spacing w:lineRule="auto" w:line="240" w:before="0" w:after="0"/>
               <w:rPr>
-                <w:sz w:val="18"/>
-                <w:szCs w:val="18"/>
-              </w:rPr>
-            </w:pPr>
-            <w:r>
-              <w:rPr>
+                <w:color w:val="000000"/>
+              </w:rPr>
+            </w:pPr>
+            <w:r>
+              <w:rPr>
+                <w:color w:val="000000"/>
                 <w:sz w:val="18"/>
                 <w:szCs w:val="18"/>
               </w:rPr>
               <w:t>Assign Comment Sign Chair/IRB/RA/RD/RA/RD</w:t>
+            </w:r>
+          </w:p>
+          <w:p>
+            <w:pPr>
+              <w:pStyle w:val="Normal"/>
+              <w:spacing w:lineRule="auto" w:line="240" w:before="0" w:after="0"/>
+              <w:rPr>
+                <w:color w:val="FF0000"/>
+                <w:sz w:val="18"/>
+                <w:szCs w:val="18"/>
+              </w:rPr>
+            </w:pPr>
+            <w:r>
+              <w:rPr>
+                <w:color w:val="FF0000"/>
+                <w:sz w:val="18"/>
+                <w:szCs w:val="18"/>
+              </w:rPr>
+            </w:r>
+          </w:p>
+          <w:p>
+            <w:pPr>
+              <w:pStyle w:val="Normal"/>
+              <w:spacing w:lineRule="auto" w:line="240" w:before="0" w:after="0"/>
+              <w:rPr/>
+            </w:pPr>
+            <w:r>
+              <w:rPr>
+                <w:color w:val="FF0000"/>
+                <w:sz w:val="18"/>
+                <w:szCs w:val="18"/>
+              </w:rPr>
+              <w:t>NOT IMPLEMENTED YET</w:t>
+            </w:r>
+          </w:p>
+          <w:p>
+            <w:pPr>
+              <w:pStyle w:val="Normal"/>
+              <w:spacing w:lineRule="auto" w:line="240" w:before="0" w:after="0"/>
+              <w:rPr>
+                <w:color w:val="FF0000"/>
+                <w:sz w:val="18"/>
+                <w:szCs w:val="18"/>
+              </w:rPr>
+            </w:pPr>
+            <w:r>
+              <w:rPr>
+                <w:color w:val="FF0000"/>
+                <w:sz w:val="18"/>
+                <w:szCs w:val="18"/>
+              </w:rPr>
+            </w:r>
+          </w:p>
+          <w:p>
+            <w:pPr>
+              <w:pStyle w:val="Normal"/>
+              <w:spacing w:lineRule="auto" w:line="240" w:before="0" w:after="0"/>
+              <w:rPr/>
+            </w:pPr>
+            <w:r>
+              <w:rPr>
+                <w:color w:val="FF0000"/>
+                <w:sz w:val="18"/>
+                <w:szCs w:val="18"/>
+              </w:rPr>
+              <w:t xml:space="preserve">EVENT: </w:t>
+            </w:r>
+          </w:p>
+          <w:p>
+            <w:pPr>
+              <w:pStyle w:val="Normal"/>
+              <w:spacing w:lineRule="auto" w:line="240" w:before="0" w:after="0"/>
+              <w:rPr/>
+            </w:pPr>
+            <w:r>
+              <w:rPr>
+                <w:color w:val="FF0000"/>
+                <w:sz w:val="18"/>
+                <w:szCs w:val="18"/>
+              </w:rPr>
+              <w:t>Current User with a permission assigns  Comment-Sign(O) to Approval Content(OA)</w:t>
+            </w:r>
+          </w:p>
+          <w:p>
+            <w:pPr>
+              <w:pStyle w:val="Normal"/>
+              <w:spacing w:lineRule="auto" w:line="240" w:before="0" w:after="0"/>
+              <w:rPr>
+                <w:color w:val="FF0000"/>
+                <w:sz w:val="18"/>
+                <w:szCs w:val="18"/>
+              </w:rPr>
+            </w:pPr>
+            <w:r>
+              <w:rPr>
+                <w:color w:val="FF0000"/>
+                <w:sz w:val="18"/>
+                <w:szCs w:val="18"/>
+              </w:rPr>
+            </w:r>
+          </w:p>
+          <w:p>
+            <w:pPr>
+              <w:pStyle w:val="Normal"/>
+              <w:spacing w:lineRule="auto" w:line="240" w:before="0" w:after="0"/>
+              <w:rPr/>
+            </w:pPr>
+            <w:r>
+              <w:rPr>
+                <w:color w:val="FF0000"/>
+                <w:sz w:val="18"/>
+                <w:szCs w:val="18"/>
+              </w:rPr>
+              <w:t xml:space="preserve">RESPONSE: </w:t>
+            </w:r>
+          </w:p>
+          <w:p>
+            <w:pPr>
+              <w:pStyle w:val="Normal"/>
+              <w:spacing w:lineRule="auto" w:line="240" w:before="0" w:after="0"/>
+              <w:rPr>
+                <w:color w:val="FF0000"/>
+                <w:sz w:val="18"/>
+                <w:szCs w:val="18"/>
+              </w:rPr>
+            </w:pPr>
+            <w:r>
+              <w:rPr>
+                <w:color w:val="FF0000"/>
+                <w:sz w:val="18"/>
+                <w:szCs w:val="18"/>
+              </w:rPr>
+            </w:r>
+          </w:p>
+          <w:p>
+            <w:pPr>
+              <w:pStyle w:val="Normal"/>
+              <w:spacing w:lineRule="auto" w:line="240" w:before="0" w:after="0"/>
+              <w:rPr/>
+            </w:pPr>
+            <w:r>
+              <w:rPr>
+                <w:color w:val="FF0000"/>
+                <w:sz w:val="18"/>
+                <w:szCs w:val="18"/>
+              </w:rPr>
+              <w:t>IF APPROVED:</w:t>
+            </w:r>
+          </w:p>
+          <w:p>
+            <w:pPr>
+              <w:pStyle w:val="Normal"/>
+              <w:spacing w:lineRule="auto" w:line="240" w:before="0" w:after="0"/>
+              <w:rPr/>
+            </w:pPr>
+            <w:r>
+              <w:rPr>
+                <w:color w:val="FF0000"/>
+                <w:sz w:val="18"/>
+                <w:szCs w:val="18"/>
+              </w:rPr>
+              <w:t>1) Assign the assigned object(Comment-Sign(O)) to the Comment-Sign of the chair approval.</w:t>
+            </w:r>
+          </w:p>
+          <w:p>
+            <w:pPr>
+              <w:pStyle w:val="Normal"/>
+              <w:spacing w:lineRule="auto" w:line="240" w:before="0" w:after="0"/>
+              <w:rPr/>
+            </w:pPr>
+            <w:r>
+              <w:rPr>
+                <w:color w:val="FF0000"/>
+                <w:sz w:val="18"/>
+                <w:szCs w:val="18"/>
+              </w:rPr>
+              <w:t>2) Delete Association Of Current User(U) – [assign-o] – approval Content(OA)</w:t>
+            </w:r>
+          </w:p>
+          <w:p>
+            <w:pPr>
+              <w:pStyle w:val="Normal"/>
+              <w:spacing w:lineRule="auto" w:line="240" w:before="0" w:after="0"/>
+              <w:rPr/>
+            </w:pPr>
+            <w:r>
+              <w:rPr>
+                <w:color w:val="FF0000"/>
+                <w:sz w:val="18"/>
+                <w:szCs w:val="18"/>
+              </w:rPr>
+              <w:t>3) Create association to the next chair.</w:t>
+            </w:r>
+          </w:p>
+          <w:p>
+            <w:pPr>
+              <w:pStyle w:val="Normal"/>
+              <w:spacing w:lineRule="auto" w:line="240" w:before="0" w:after="0"/>
+              <w:rPr>
+                <w:color w:val="FF0000"/>
+                <w:sz w:val="18"/>
+                <w:szCs w:val="18"/>
+              </w:rPr>
+            </w:pPr>
+            <w:r>
+              <w:rPr>
+                <w:color w:val="FF0000"/>
+                <w:sz w:val="18"/>
+                <w:szCs w:val="18"/>
+              </w:rPr>
+            </w:r>
+          </w:p>
+          <w:p>
+            <w:pPr>
+              <w:pStyle w:val="Normal"/>
+              <w:spacing w:lineRule="auto" w:line="240" w:before="0" w:after="0"/>
+              <w:rPr/>
+            </w:pPr>
+            <w:r>
+              <w:rPr>
+                <w:color w:val="FF0000"/>
+                <w:sz w:val="18"/>
+                <w:szCs w:val="18"/>
+              </w:rPr>
+              <w:t>IF DISAPPROVED:</w:t>
+            </w:r>
+          </w:p>
+          <w:p>
+            <w:pPr>
+              <w:pStyle w:val="Normal"/>
+              <w:spacing w:lineRule="auto" w:line="240" w:before="0" w:after="0"/>
+              <w:rPr/>
+            </w:pPr>
+            <w:r>
+              <w:rPr>
+                <w:color w:val="FF0000"/>
+                <w:sz w:val="18"/>
+                <w:szCs w:val="18"/>
+              </w:rPr>
+              <w:t>1) Delete all the association of the subsequent chairs</w:t>
+            </w:r>
+          </w:p>
+          <w:p>
+            <w:pPr>
+              <w:pStyle w:val="Normal"/>
+              <w:spacing w:lineRule="auto" w:line="240" w:before="0" w:after="0"/>
+              <w:rPr/>
+            </w:pPr>
+            <w:r>
+              <w:rPr>
+                <w:color w:val="FF0000"/>
+                <w:sz w:val="18"/>
+                <w:szCs w:val="18"/>
+              </w:rPr>
+              <w:t>2) Delete all the prohibitions generated with submit_proposal obligation and return to the pre-submission stage(No need to add all the assiciations to PI, CoPI, SP since they were not deleted but prohibited instead).</w:t>
+            </w:r>
+          </w:p>
+          <w:p>
+            <w:pPr>
+              <w:pStyle w:val="Normal"/>
+              <w:spacing w:lineRule="auto" w:line="240" w:before="0" w:after="0"/>
+              <w:rPr>
+                <w:color w:val="FF0000"/>
+                <w:sz w:val="18"/>
+                <w:szCs w:val="18"/>
+              </w:rPr>
+            </w:pPr>
+            <w:r>
+              <w:rPr>
+                <w:color w:val="FF0000"/>
+                <w:sz w:val="18"/>
+                <w:szCs w:val="18"/>
+              </w:rPr>
+            </w:r>
+          </w:p>
+          <w:p>
+            <w:pPr>
+              <w:pStyle w:val="Normal"/>
+              <w:spacing w:lineRule="auto" w:line="240" w:before="0" w:after="0"/>
+              <w:rPr>
+                <w:color w:val="FF0000"/>
+                <w:sz w:val="18"/>
+                <w:szCs w:val="18"/>
+              </w:rPr>
+            </w:pPr>
+            <w:r>
+              <w:rPr>
+                <w:color w:val="FF0000"/>
+                <w:sz w:val="18"/>
+                <w:szCs w:val="18"/>
+              </w:rPr>
+            </w:r>
+          </w:p>
+          <w:p>
+            <w:pPr>
+              <w:pStyle w:val="Normal"/>
+              <w:spacing w:lineRule="auto" w:line="240" w:before="0" w:after="0"/>
+              <w:rPr>
+                <w:color w:val="FF0000"/>
+                <w:sz w:val="18"/>
+                <w:szCs w:val="18"/>
+              </w:rPr>
+            </w:pPr>
+            <w:r>
+              <w:rPr>
+                <w:color w:val="FF0000"/>
+                <w:sz w:val="18"/>
+                <w:szCs w:val="18"/>
+              </w:rPr>
             </w:r>
           </w:p>
         </w:tc>
         <w:tc>
           <w:tcPr>
-            <w:tcW w:w="5224" w:type="dxa"/>
-            <w:tcBorders/>
-            <w:shd w:fill="auto" w:val="clear"/>
-          </w:tcPr>
-          <w:p>
-            <w:pPr>
-              <w:pStyle w:val="Normal"/>
-              <w:spacing w:lineRule="auto" w:line="240" w:before="0" w:after="0"/>
-              <w:rPr/>
-            </w:pPr>
-            <w:r>
-              <w:rPr>
-                <w:color w:val="FF0000"/>
-                <w:sz w:val="18"/>
-                <w:szCs w:val="18"/>
-              </w:rPr>
-              <w:t>NOT IMPLEMENTED YET</w:t>
-            </w:r>
-          </w:p>
-          <w:p>
-            <w:pPr>
-              <w:pStyle w:val="Normal"/>
-              <w:spacing w:lineRule="auto" w:line="240" w:before="0" w:after="0"/>
-              <w:rPr>
-                <w:color w:val="FF0000"/>
-                <w:sz w:val="18"/>
-                <w:szCs w:val="18"/>
-              </w:rPr>
-            </w:pPr>
-            <w:r>
-              <w:rPr/>
-            </w:r>
-          </w:p>
-          <w:p>
-            <w:pPr>
-              <w:pStyle w:val="Normal"/>
-              <w:spacing w:lineRule="auto" w:line="240" w:before="0" w:after="0"/>
-              <w:rPr/>
-            </w:pPr>
-            <w:r>
-              <w:rPr>
-                <w:color w:val="FF0000"/>
-                <w:sz w:val="18"/>
-                <w:szCs w:val="18"/>
-              </w:rPr>
-              <w:t xml:space="preserve">EVENT: </w:t>
-            </w:r>
-          </w:p>
-          <w:p>
-            <w:pPr>
-              <w:pStyle w:val="Normal"/>
-              <w:spacing w:lineRule="auto" w:line="240" w:before="0" w:after="0"/>
-              <w:rPr/>
-            </w:pPr>
-            <w:r>
-              <w:rPr>
-                <w:color w:val="FF0000"/>
-                <w:sz w:val="18"/>
-                <w:szCs w:val="18"/>
-              </w:rPr>
-              <w:t>Current User with a permission assigns  Comment-Sign(O) to Approval Content(OA)</w:t>
-            </w:r>
-          </w:p>
-          <w:p>
-            <w:pPr>
-              <w:pStyle w:val="Normal"/>
-              <w:spacing w:lineRule="auto" w:line="240" w:before="0" w:after="0"/>
-              <w:rPr>
-                <w:color w:val="FF0000"/>
-                <w:sz w:val="18"/>
-                <w:szCs w:val="18"/>
-              </w:rPr>
-            </w:pPr>
-            <w:r>
-              <w:rPr/>
-            </w:r>
-          </w:p>
-          <w:p>
-            <w:pPr>
-              <w:pStyle w:val="Normal"/>
-              <w:spacing w:lineRule="auto" w:line="240" w:before="0" w:after="0"/>
-              <w:rPr/>
-            </w:pPr>
-            <w:r>
-              <w:rPr>
-                <w:color w:val="FF0000"/>
-                <w:sz w:val="18"/>
-                <w:szCs w:val="18"/>
-              </w:rPr>
-              <w:t xml:space="preserve">RESPONSE: </w:t>
-            </w:r>
-          </w:p>
-          <w:p>
-            <w:pPr>
-              <w:pStyle w:val="Normal"/>
-              <w:spacing w:lineRule="auto" w:line="240" w:before="0" w:after="0"/>
-              <w:rPr>
-                <w:color w:val="FF0000"/>
-                <w:sz w:val="18"/>
-                <w:szCs w:val="18"/>
-              </w:rPr>
-            </w:pPr>
-            <w:r>
-              <w:rPr/>
-            </w:r>
-          </w:p>
-          <w:p>
-            <w:pPr>
-              <w:pStyle w:val="Normal"/>
-              <w:spacing w:lineRule="auto" w:line="240" w:before="0" w:after="0"/>
-              <w:rPr/>
-            </w:pPr>
-            <w:r>
-              <w:rPr>
-                <w:color w:val="FF0000"/>
-                <w:sz w:val="18"/>
-                <w:szCs w:val="18"/>
-              </w:rPr>
-              <w:t>IF APPROVED:</w:t>
-            </w:r>
-          </w:p>
-          <w:p>
-            <w:pPr>
-              <w:pStyle w:val="Normal"/>
-              <w:spacing w:lineRule="auto" w:line="240" w:before="0" w:after="0"/>
-              <w:rPr/>
-            </w:pPr>
-            <w:r>
-              <w:rPr>
-                <w:color w:val="FF0000"/>
-                <w:sz w:val="18"/>
-                <w:szCs w:val="18"/>
-              </w:rPr>
-              <w:t>1) Assign the assigned object(Comment-Sign(O)) to the Comment-Sign of the chair approval.</w:t>
-            </w:r>
-          </w:p>
-          <w:p>
-            <w:pPr>
-              <w:pStyle w:val="Normal"/>
-              <w:spacing w:lineRule="auto" w:line="240" w:before="0" w:after="0"/>
-              <w:rPr/>
-            </w:pPr>
-            <w:r>
-              <w:rPr>
-                <w:color w:val="FF0000"/>
-                <w:sz w:val="18"/>
-                <w:szCs w:val="18"/>
-              </w:rPr>
-              <w:t>2) Delete Association Of Current User(U) – [assign-o] – approval Content(OA)</w:t>
-            </w:r>
-          </w:p>
-          <w:p>
-            <w:pPr>
-              <w:pStyle w:val="Normal"/>
-              <w:spacing w:lineRule="auto" w:line="240" w:before="0" w:after="0"/>
-              <w:rPr/>
-            </w:pPr>
-            <w:r>
-              <w:rPr>
-                <w:color w:val="FF0000"/>
-                <w:sz w:val="18"/>
-                <w:szCs w:val="18"/>
-              </w:rPr>
-              <w:t>3) Create association to the next chair.</w:t>
-            </w:r>
-          </w:p>
-          <w:p>
-            <w:pPr>
-              <w:pStyle w:val="Normal"/>
-              <w:spacing w:lineRule="auto" w:line="240" w:before="0" w:after="0"/>
-              <w:rPr>
-                <w:color w:val="FF0000"/>
-                <w:sz w:val="18"/>
-                <w:szCs w:val="18"/>
-              </w:rPr>
-            </w:pPr>
-            <w:r>
-              <w:rPr/>
-            </w:r>
-          </w:p>
-          <w:p>
-            <w:pPr>
-              <w:pStyle w:val="Normal"/>
-              <w:spacing w:lineRule="auto" w:line="240" w:before="0" w:after="0"/>
-              <w:rPr/>
-            </w:pPr>
-            <w:r>
-              <w:rPr>
-                <w:color w:val="FF0000"/>
-                <w:sz w:val="18"/>
-                <w:szCs w:val="18"/>
-              </w:rPr>
-              <w:t>IF DISAPPROVED:</w:t>
-            </w:r>
-          </w:p>
-          <w:p>
-            <w:pPr>
-              <w:pStyle w:val="Normal"/>
-              <w:spacing w:lineRule="auto" w:line="240" w:before="0" w:after="0"/>
-              <w:rPr/>
-            </w:pPr>
-            <w:r>
-              <w:rPr>
-                <w:color w:val="FF0000"/>
-                <w:sz w:val="18"/>
-                <w:szCs w:val="18"/>
-              </w:rPr>
-              <w:t>1) Delete all the association of the subsequent chairs</w:t>
-            </w:r>
-          </w:p>
-          <w:p>
-            <w:pPr>
-              <w:pStyle w:val="Normal"/>
-              <w:spacing w:lineRule="auto" w:line="240" w:before="0" w:after="0"/>
-              <w:rPr/>
-            </w:pPr>
-            <w:r>
-              <w:rPr>
-                <w:color w:val="FF0000"/>
-                <w:sz w:val="18"/>
-                <w:szCs w:val="18"/>
-              </w:rPr>
-              <w:t>2) Delete all the prohibitions generated with submit_proposal obligation and return to the pre-submission stage(No need to add all the assiciations to PI, CoPI, SP since they were not deleted but prohibited instead).</w:t>
-            </w:r>
-          </w:p>
-          <w:p>
-            <w:pPr>
-              <w:pStyle w:val="Normal"/>
-              <w:spacing w:lineRule="auto" w:line="240" w:before="0" w:after="0"/>
-              <w:rPr>
-                <w:color w:val="FF0000"/>
-                <w:sz w:val="18"/>
-                <w:szCs w:val="18"/>
-              </w:rPr>
-            </w:pPr>
-            <w:r>
-              <w:rPr/>
-            </w:r>
-          </w:p>
-          <w:p>
-            <w:pPr>
-              <w:pStyle w:val="Normal"/>
-              <w:spacing w:lineRule="auto" w:line="240" w:before="0" w:after="0"/>
-              <w:rPr>
-                <w:color w:val="FF0000"/>
-                <w:sz w:val="18"/>
-                <w:szCs w:val="18"/>
-              </w:rPr>
-            </w:pPr>
-            <w:r>
-              <w:rPr/>
-            </w:r>
-          </w:p>
-          <w:p>
-            <w:pPr>
-              <w:pStyle w:val="Normal"/>
-              <w:spacing w:lineRule="auto" w:line="240" w:before="0" w:after="0"/>
-              <w:rPr>
-                <w:color w:val="FF0000"/>
-                <w:sz w:val="18"/>
-                <w:szCs w:val="18"/>
-              </w:rPr>
-            </w:pPr>
-            <w:r>
-              <w:rPr/>
-            </w:r>
-          </w:p>
-        </w:tc>
-        <w:tc>
-          <w:tcPr>
-            <w:tcW w:w="2975" w:type="dxa"/>
+            <w:tcW w:w="6038" w:type="dxa"/>
             <w:tcBorders/>
             <w:shd w:fill="auto" w:val="clear"/>
           </w:tcPr>
@@ -9693,7 +9417,7 @@
         <w:trPr/>
         <w:tc>
           <w:tcPr>
-            <w:tcW w:w="412" w:type="dxa"/>
+            <w:tcW w:w="450" w:type="dxa"/>
             <w:tcBorders/>
             <w:shd w:fill="auto" w:val="clear"/>
           </w:tcPr>
@@ -9707,13 +9431,16 @@
               </w:rPr>
             </w:pPr>
             <w:r>
-              <w:rPr/>
+              <w:rPr>
+                <w:sz w:val="18"/>
+                <w:szCs w:val="18"/>
+              </w:rPr>
             </w:r>
           </w:p>
         </w:tc>
         <w:tc>
           <w:tcPr>
-            <w:tcW w:w="752" w:type="dxa"/>
+            <w:tcW w:w="2875" w:type="dxa"/>
             <w:tcBorders/>
             <w:shd w:fill="auto" w:val="clear"/>
           </w:tcPr>
@@ -9722,18 +9449,23 @@
               <w:pStyle w:val="Normal"/>
               <w:spacing w:lineRule="auto" w:line="240" w:before="0" w:after="0"/>
               <w:rPr>
-                <w:sz w:val="18"/>
-                <w:szCs w:val="18"/>
-              </w:rPr>
-            </w:pPr>
-            <w:r>
-              <w:rPr/>
+                <w:color w:val="FF0000"/>
+                <w:sz w:val="18"/>
+                <w:szCs w:val="18"/>
+              </w:rPr>
+            </w:pPr>
+            <w:r>
+              <w:rPr>
+                <w:color w:val="FF0000"/>
+                <w:sz w:val="18"/>
+                <w:szCs w:val="18"/>
+              </w:rPr>
             </w:r>
           </w:p>
         </w:tc>
         <w:tc>
           <w:tcPr>
-            <w:tcW w:w="5224" w:type="dxa"/>
+            <w:tcW w:w="6038" w:type="dxa"/>
             <w:tcBorders/>
             <w:shd w:fill="auto" w:val="clear"/>
           </w:tcPr>
@@ -9742,37 +9474,15 @@
               <w:pStyle w:val="Normal"/>
               <w:spacing w:lineRule="auto" w:line="240" w:before="0" w:after="0"/>
               <w:rPr>
-                <w:color w:val="FF0000"/>
-                <w:sz w:val="18"/>
-                <w:szCs w:val="18"/>
-              </w:rPr>
-            </w:pPr>
-            <w:r>
-              <w:rPr>
-                <w:color w:val="FF0000"/>
-                <w:sz w:val="18"/>
-                <w:szCs w:val="18"/>
-              </w:rPr>
-            </w:r>
-          </w:p>
-        </w:tc>
-        <w:tc>
-          <w:tcPr>
-            <w:tcW w:w="2975" w:type="dxa"/>
-            <w:tcBorders/>
-            <w:shd w:fill="auto" w:val="clear"/>
-          </w:tcPr>
-          <w:p>
-            <w:pPr>
-              <w:pStyle w:val="Normal"/>
-              <w:spacing w:lineRule="auto" w:line="240" w:before="0" w:after="0"/>
-              <w:rPr>
-                <w:sz w:val="18"/>
-                <w:szCs w:val="18"/>
-              </w:rPr>
-            </w:pPr>
-            <w:r>
-              <w:rPr/>
+                <w:sz w:val="18"/>
+                <w:szCs w:val="18"/>
+              </w:rPr>
+            </w:pPr>
+            <w:r>
+              <w:rPr>
+                <w:sz w:val="18"/>
+                <w:szCs w:val="18"/>
+              </w:rPr>
             </w:r>
           </w:p>
         </w:tc>
@@ -9781,7 +9491,7 @@
         <w:trPr/>
         <w:tc>
           <w:tcPr>
-            <w:tcW w:w="412" w:type="dxa"/>
+            <w:tcW w:w="450" w:type="dxa"/>
             <w:tcBorders/>
             <w:shd w:fill="auto" w:val="clear"/>
           </w:tcPr>
@@ -9804,7 +9514,7 @@
         </w:tc>
         <w:tc>
           <w:tcPr>
-            <w:tcW w:w="752" w:type="dxa"/>
+            <w:tcW w:w="2875" w:type="dxa"/>
             <w:tcBorders/>
             <w:shd w:fill="auto" w:val="clear"/>
           </w:tcPr>
@@ -9813,12 +9523,14 @@
               <w:pStyle w:val="Normal"/>
               <w:spacing w:lineRule="auto" w:line="240" w:before="0" w:after="0"/>
               <w:rPr>
-                <w:sz w:val="18"/>
-                <w:szCs w:val="18"/>
-              </w:rPr>
-            </w:pPr>
-            <w:r>
-              <w:rPr>
+                <w:color w:val="FF0000"/>
+                <w:sz w:val="18"/>
+                <w:szCs w:val="18"/>
+              </w:rPr>
+            </w:pPr>
+            <w:r>
+              <w:rPr>
+                <w:color w:val="FF0000"/>
                 <w:sz w:val="18"/>
                 <w:szCs w:val="18"/>
               </w:rPr>
@@ -9827,32 +9539,7 @@
         </w:tc>
         <w:tc>
           <w:tcPr>
-            <w:tcW w:w="5224" w:type="dxa"/>
-            <w:tcBorders/>
-            <w:shd w:fill="auto" w:val="clear"/>
-          </w:tcPr>
-          <w:p>
-            <w:pPr>
-              <w:pStyle w:val="Normal"/>
-              <w:spacing w:lineRule="auto" w:line="240" w:before="0" w:after="0"/>
-              <w:rPr>
-                <w:color w:val="FF0000"/>
-                <w:sz w:val="18"/>
-                <w:szCs w:val="18"/>
-              </w:rPr>
-            </w:pPr>
-            <w:r>
-              <w:rPr>
-                <w:color w:val="FF0000"/>
-                <w:sz w:val="18"/>
-                <w:szCs w:val="18"/>
-              </w:rPr>
-            </w:r>
-          </w:p>
-        </w:tc>
-        <w:tc>
-          <w:tcPr>
-            <w:tcW w:w="2975" w:type="dxa"/>
+            <w:tcW w:w="6038" w:type="dxa"/>
             <w:tcBorders/>
             <w:shd w:fill="auto" w:val="clear"/>
           </w:tcPr>
@@ -9911,7 +9598,6 @@
     <w:rPrDefault>
       <w:rPr>
         <w:rFonts w:ascii="Calibri" w:hAnsi="Calibri" w:eastAsia="Calibri" w:cs="" w:asciiTheme="minorHAnsi" w:cstheme="minorBidi" w:eastAsiaTheme="minorHAnsi" w:hAnsiTheme="minorHAnsi"/>
-        <w:sz w:val="22"/>
         <w:szCs w:val="22"/>
         <w:lang w:val="en-US" w:eastAsia="en-US" w:bidi="ar-SA"/>
       </w:rPr>

</xml_diff>